<commit_message>
Lab report template update
</commit_message>
<xml_diff>
--- a/docs/NMI_lab_01_Jegyzokonyv_Sablon.docx
+++ b/docs/NMI_lab_01_Jegyzokonyv_Sablon.docx
@@ -551,7 +551,6 @@
             <w:r>
               <w:t xml:space="preserve">BME AUT, labor: </w:t>
             </w:r>
-            <w:proofErr w:type="gramStart"/>
             <w:r>
               <w:rPr>
                 <w:color w:val="0070C0"/>
@@ -567,7 +566,6 @@
               <w:t>[</w:t>
             </w:r>
             <w:proofErr w:type="spellStart"/>
-            <w:proofErr w:type="gramEnd"/>
             <w:r>
               <w:rPr>
                 <w:color w:val="0070C0"/>
@@ -866,7 +864,6 @@
         <w:t xml:space="preserve"> (</w:t>
       </w:r>
       <w:proofErr w:type="spellStart"/>
-      <w:proofErr w:type="gramStart"/>
       <w:r>
         <w:rPr>
           <w:rStyle w:val="Kiemels"/>
@@ -877,7 +874,6 @@
         <w:t>template.S</w:t>
       </w:r>
       <w:proofErr w:type="spellEnd"/>
-      <w:proofErr w:type="gramEnd"/>
       <w:r>
         <w:t>)</w:t>
       </w:r>
@@ -897,11 +893,7 @@
         <w:t xml:space="preserve">a </w:t>
       </w:r>
       <w:r>
-        <w:t xml:space="preserve">forráskód felépítését </w:t>
-      </w:r>
-      <w:proofErr w:type="gramStart"/>
-      <w:r>
-        <w:t>(</w:t>
+        <w:t>forráskód felépítését (</w:t>
       </w:r>
       <w:r>
         <w:rPr>
@@ -917,7 +909,6 @@
         <w:t>equ</w:t>
       </w:r>
       <w:proofErr w:type="spellEnd"/>
-      <w:proofErr w:type="gramEnd"/>
       <w:r>
         <w:t xml:space="preserve">, </w:t>
       </w:r>
@@ -1359,6 +1350,9 @@
         <w:t xml:space="preserve"> </w:t>
       </w:r>
       <w:r>
+        <w:t xml:space="preserve">     </w:t>
+      </w:r>
+      <w:r>
         <w:t>U-</w:t>
       </w:r>
       <w:proofErr w:type="spellStart"/>
@@ -1374,24 +1368,24 @@
       <w:pPr>
         <w:pStyle w:val="Kd"/>
       </w:pPr>
-      <w:r>
-        <w:t xml:space="preserve">        </w:t>
+    </w:p>
+    <w:p>
+      <w:pPr>
+        <w:pStyle w:val="Kd"/>
+      </w:pPr>
+      <w:r>
+        <w:t xml:space="preserve">      </w:t>
       </w:r>
       <w:r>
         <w:t xml:space="preserve">|                     </w:t>
       </w:r>
       <w:proofErr w:type="spellStart"/>
-      <w:proofErr w:type="gramStart"/>
       <w:r>
         <w:t>immediate</w:t>
       </w:r>
       <w:proofErr w:type="spellEnd"/>
       <w:r>
-        <w:t>[</w:t>
-      </w:r>
-      <w:proofErr w:type="gramEnd"/>
-      <w:r>
-        <w:t xml:space="preserve">31:12]                        |      </w:t>
+        <w:t xml:space="preserve">[31:12]                        |      </w:t>
       </w:r>
       <w:proofErr w:type="spellStart"/>
       <w:r>
@@ -1415,7 +1409,7 @@
         <w:pStyle w:val="Kd"/>
       </w:pPr>
       <w:r>
-        <w:t xml:space="preserve">        </w:t>
+        <w:t xml:space="preserve">      </w:t>
       </w:r>
       <w:r>
         <w:t>|-------------------------------------------------------------|-------------|---------------|</w:t>
@@ -1426,7 +1420,7 @@
         <w:pStyle w:val="Kd"/>
       </w:pPr>
       <w:r>
-        <w:t xml:space="preserve">        </w:t>
+        <w:t xml:space="preserve">      </w:t>
       </w:r>
       <w:r>
         <w:t>| 31 30 29 28</w:t>
@@ -1500,9 +1494,8 @@
         <w:pStyle w:val="Kd"/>
       </w:pPr>
       <w:r>
-        <w:t xml:space="preserve">        </w:t>
-      </w:r>
-      <w:proofErr w:type="gramStart"/>
+        <w:t xml:space="preserve">      </w:t>
+      </w:r>
       <w:r>
         <w:t>|</w:t>
       </w:r>
@@ -1516,7 +1509,6 @@
         </w:rPr>
         <w:t>F</w:t>
       </w:r>
-      <w:proofErr w:type="gramEnd"/>
       <w:r>
         <w:t xml:space="preserve"> </w:t>
       </w:r>
@@ -1705,15 +1697,10 @@
         <w:pStyle w:val="Kd"/>
       </w:pPr>
       <w:r>
-        <w:t xml:space="preserve">        </w:t>
-      </w:r>
-      <w:proofErr w:type="gramStart"/>
-      <w:r>
-        <w:t>|  1</w:t>
-      </w:r>
-      <w:proofErr w:type="gramEnd"/>
-      <w:r>
-        <w:t xml:space="preserve">  1  1  1  1  1  1  1  1  1  1  1  1  1  1  1  1  1  0  0 |  0  1 0 1 0 | 0 1 1 0 1 1 1 |</w:t>
+        <w:t xml:space="preserve">      </w:t>
+      </w:r>
+      <w:r>
+        <w:t>|  1  1  1  1  1  1  1  1  1  1  1  1  1  1  1  1  1  1  0  0 |  0  1 0 1 0 | 0 1 1 0 1 1 1 |</w:t>
       </w:r>
     </w:p>
     <w:p>
@@ -1721,7 +1708,7 @@
         <w:pStyle w:val="Kd"/>
       </w:pPr>
       <w:r>
-        <w:t xml:space="preserve">        </w:t>
+        <w:t xml:space="preserve">      </w:t>
       </w:r>
       <w:r>
         <w:t xml:space="preserve">|                  </w:t>
@@ -1732,18 +1719,13 @@
       </w:r>
       <w:proofErr w:type="spellEnd"/>
       <w:r>
-        <w:t xml:space="preserve"> = 0xFFFFC000                     </w:t>
-      </w:r>
-      <w:proofErr w:type="gramStart"/>
-      <w:r>
-        <w:t xml:space="preserve">|  </w:t>
+        <w:t xml:space="preserve"> = 0xFFFFC000                     |  </w:t>
       </w:r>
       <w:proofErr w:type="spellStart"/>
       <w:r>
         <w:t>rd</w:t>
       </w:r>
       <w:proofErr w:type="spellEnd"/>
-      <w:proofErr w:type="gramEnd"/>
       <w:r>
         <w:t xml:space="preserve"> = </w:t>
       </w:r>
@@ -2205,24 +2187,209 @@
         <w:rPr>
           <w:rStyle w:val="Kiemels"/>
         </w:rPr>
+        <w:t xml:space="preserve"> unit”</w:t>
+      </w:r>
+      <w:r>
+        <w:t>-ot egyelőre ne).</w:t>
+      </w:r>
+      <w:r>
+        <w:t xml:space="preserve"> Az </w:t>
+      </w:r>
+      <w:r>
+        <w:rPr>
+          <w:rStyle w:val="Kiemels"/>
+        </w:rPr>
+        <w:t>„</w:t>
+      </w:r>
+      <w:proofErr w:type="spellStart"/>
+      <w:r>
+        <w:rPr>
+          <w:rStyle w:val="Kiemels"/>
+        </w:rPr>
+        <w:t>Example</w:t>
+      </w:r>
+      <w:proofErr w:type="spellEnd"/>
+      <w:r>
+        <w:rPr>
+          <w:rStyle w:val="Kiemels"/>
+        </w:rPr>
+        <w:t>”</w:t>
+      </w:r>
+      <w:r>
+        <w:t xml:space="preserve"> gombbal töltsük be a példaprogramot, és futtassuk! Mi történik? Léptetéssel keressük meg a jelenség okát!</w:t>
+      </w:r>
+    </w:p>
+    <w:p>
+      <w:pPr>
+        <w:pStyle w:val="Megolds"/>
+      </w:pPr>
+      <w:r>
+        <w:t>Megoldás:</w:t>
+      </w:r>
+    </w:p>
+    <w:p>
+      <w:pPr>
+        <w:pStyle w:val="Megolds"/>
+      </w:pPr>
+    </w:p>
+    <w:p>
+      <w:pPr>
+        <w:pStyle w:val="Rszfeladat"/>
+      </w:pPr>
+      <w:r>
+        <w:t xml:space="preserve">Indítsunk </w:t>
+      </w:r>
+      <w:r>
+        <w:t>új szimulációt</w:t>
+      </w:r>
+      <w:r>
+        <w:t xml:space="preserve">, de most a </w:t>
+      </w:r>
+      <w:r>
+        <w:rPr>
+          <w:rStyle w:val="Kiemels"/>
+        </w:rPr>
+        <w:t>„</w:t>
+      </w:r>
+      <w:proofErr w:type="spellStart"/>
+      <w:r>
+        <w:rPr>
+          <w:rStyle w:val="Kiemels"/>
+        </w:rPr>
+        <w:t>Core</w:t>
+      </w:r>
+      <w:proofErr w:type="spellEnd"/>
+      <w:r>
+        <w:rPr>
+          <w:rStyle w:val="Kiemels"/>
+        </w:rPr>
+        <w:t>”</w:t>
+      </w:r>
+      <w:r>
+        <w:t xml:space="preserve"> fülön kapcsoljuk be a </w:t>
+      </w:r>
+      <w:r>
+        <w:rPr>
+          <w:rStyle w:val="Kiemels"/>
+        </w:rPr>
+        <w:t>„</w:t>
+      </w:r>
+      <w:proofErr w:type="spellStart"/>
+      <w:r>
+        <w:rPr>
+          <w:rStyle w:val="Kiemels"/>
+        </w:rPr>
+        <w:t>Hazard</w:t>
+      </w:r>
+      <w:proofErr w:type="spellEnd"/>
+      <w:r>
+        <w:rPr>
+          <w:rStyle w:val="Kiemels"/>
+        </w:rPr>
+        <w:t xml:space="preserve"> unit”</w:t>
+      </w:r>
+      <w:r>
+        <w:t xml:space="preserve">-ot is, és </w:t>
+      </w:r>
+      <w:r>
+        <w:t xml:space="preserve">válasszuk a </w:t>
+      </w:r>
+      <w:r>
+        <w:rPr>
+          <w:rStyle w:val="Kiemels"/>
+        </w:rPr>
+        <w:t>„</w:t>
+      </w:r>
+      <w:proofErr w:type="spellStart"/>
+      <w:r>
+        <w:rPr>
+          <w:rStyle w:val="Kiemels"/>
+        </w:rPr>
+        <w:t>Stall</w:t>
+      </w:r>
+      <w:proofErr w:type="spellEnd"/>
+      <w:r>
+        <w:rPr>
+          <w:rStyle w:val="Kiemels"/>
+        </w:rPr>
         <w:t xml:space="preserve"> </w:t>
       </w:r>
-      <w:proofErr w:type="gramStart"/>
-      <w:r>
-        <w:rPr>
-          <w:rStyle w:val="Kiemels"/>
-        </w:rPr>
-        <w:t>unit”</w:t>
-      </w:r>
-      <w:r>
-        <w:t>-</w:t>
-      </w:r>
-      <w:proofErr w:type="gramEnd"/>
-      <w:r>
-        <w:t>ot egyelőre ne).</w:t>
-      </w:r>
-      <w:r>
-        <w:t xml:space="preserve"> Az </w:t>
+      <w:proofErr w:type="spellStart"/>
+      <w:r>
+        <w:rPr>
+          <w:rStyle w:val="Kiemels"/>
+        </w:rPr>
+        <w:t>when</w:t>
+      </w:r>
+      <w:proofErr w:type="spellEnd"/>
+      <w:r>
+        <w:rPr>
+          <w:rStyle w:val="Kiemels"/>
+        </w:rPr>
+        <w:t xml:space="preserve"> </w:t>
+      </w:r>
+      <w:proofErr w:type="spellStart"/>
+      <w:r>
+        <w:rPr>
+          <w:rStyle w:val="Kiemels"/>
+        </w:rPr>
+        <w:t>hazard</w:t>
+      </w:r>
+      <w:proofErr w:type="spellEnd"/>
+      <w:r>
+        <w:rPr>
+          <w:rStyle w:val="Kiemels"/>
+        </w:rPr>
+        <w:t xml:space="preserve"> is </w:t>
+      </w:r>
+      <w:proofErr w:type="spellStart"/>
+      <w:r>
+        <w:rPr>
+          <w:rStyle w:val="Kiemels"/>
+        </w:rPr>
+        <w:t>detected</w:t>
+      </w:r>
+      <w:proofErr w:type="spellEnd"/>
+      <w:r>
+        <w:rPr>
+          <w:rStyle w:val="Kiemels"/>
+        </w:rPr>
+        <w:t>”</w:t>
+      </w:r>
+      <w:r>
+        <w:t xml:space="preserve"> lehetőséget. </w:t>
+      </w:r>
+      <w:r>
+        <w:t xml:space="preserve">Ismét töltsük be a példaprogramot a memóriába, és futtassuk! Hová szúr be </w:t>
+      </w:r>
+      <w:r>
+        <w:t xml:space="preserve">az utasítás-csővezeték </w:t>
+      </w:r>
+      <w:proofErr w:type="spellStart"/>
+      <w:r>
+        <w:t>stall</w:t>
+      </w:r>
+      <w:proofErr w:type="spellEnd"/>
+      <w:r>
+        <w:t xml:space="preserve"> </w:t>
+      </w:r>
+      <w:r>
+        <w:t>fázisokat</w:t>
+      </w:r>
+      <w:r>
+        <w:t xml:space="preserve"> és miért</w:t>
+      </w:r>
+      <w:r>
+        <w:t>?</w:t>
+      </w:r>
+      <w:r>
+        <w:t xml:space="preserve"> (</w:t>
+      </w:r>
+      <w:r>
+        <w:t xml:space="preserve">Ezeket </w:t>
+      </w:r>
+      <w:r>
+        <w:t xml:space="preserve">a szimulátor </w:t>
       </w:r>
       <w:r>
         <w:rPr>
@@ -2235,7 +2402,7 @@
         <w:rPr>
           <w:rStyle w:val="Kiemels"/>
         </w:rPr>
-        <w:t>Example</w:t>
+        <w:t>nop</w:t>
       </w:r>
       <w:proofErr w:type="spellEnd"/>
       <w:r>
@@ -2245,219 +2412,7 @@
         <w:t>”</w:t>
       </w:r>
       <w:r>
-        <w:t xml:space="preserve"> gombbal töltsük be a példaprogramot, és futtassuk! Mi történik? Léptetéssel keressük meg a jelenség okát!</w:t>
-      </w:r>
-    </w:p>
-    <w:p>
-      <w:pPr>
-        <w:pStyle w:val="Megolds"/>
-      </w:pPr>
-      <w:r>
-        <w:t>Megoldás:</w:t>
-      </w:r>
-    </w:p>
-    <w:p>
-      <w:pPr>
-        <w:pStyle w:val="Megolds"/>
-      </w:pPr>
-    </w:p>
-    <w:p>
-      <w:pPr>
-        <w:pStyle w:val="Rszfeladat"/>
-      </w:pPr>
-      <w:r>
-        <w:t xml:space="preserve">Indítsunk </w:t>
-      </w:r>
-      <w:r>
-        <w:t>új szimulációt</w:t>
-      </w:r>
-      <w:r>
-        <w:t xml:space="preserve">, de most a </w:t>
-      </w:r>
-      <w:r>
-        <w:rPr>
-          <w:rStyle w:val="Kiemels"/>
-        </w:rPr>
-        <w:t>„</w:t>
-      </w:r>
-      <w:proofErr w:type="spellStart"/>
-      <w:r>
-        <w:rPr>
-          <w:rStyle w:val="Kiemels"/>
-        </w:rPr>
-        <w:t>Core</w:t>
-      </w:r>
-      <w:proofErr w:type="spellEnd"/>
-      <w:r>
-        <w:rPr>
-          <w:rStyle w:val="Kiemels"/>
-        </w:rPr>
-        <w:t>”</w:t>
-      </w:r>
-      <w:r>
-        <w:t xml:space="preserve"> fülön kapcsoljuk be a </w:t>
-      </w:r>
-      <w:r>
-        <w:rPr>
-          <w:rStyle w:val="Kiemels"/>
-        </w:rPr>
-        <w:t>„</w:t>
-      </w:r>
-      <w:proofErr w:type="spellStart"/>
-      <w:r>
-        <w:rPr>
-          <w:rStyle w:val="Kiemels"/>
-        </w:rPr>
-        <w:t>Hazard</w:t>
-      </w:r>
-      <w:proofErr w:type="spellEnd"/>
-      <w:r>
-        <w:rPr>
-          <w:rStyle w:val="Kiemels"/>
-        </w:rPr>
-        <w:t xml:space="preserve"> </w:t>
-      </w:r>
-      <w:proofErr w:type="gramStart"/>
-      <w:r>
-        <w:rPr>
-          <w:rStyle w:val="Kiemels"/>
-        </w:rPr>
-        <w:t>unit”</w:t>
-      </w:r>
-      <w:r>
-        <w:t>-</w:t>
-      </w:r>
-      <w:proofErr w:type="gramEnd"/>
-      <w:r>
-        <w:t xml:space="preserve">ot is, és </w:t>
-      </w:r>
-      <w:r>
-        <w:t xml:space="preserve">válasszuk a </w:t>
-      </w:r>
-      <w:r>
-        <w:rPr>
-          <w:rStyle w:val="Kiemels"/>
-        </w:rPr>
-        <w:t>„</w:t>
-      </w:r>
-      <w:proofErr w:type="spellStart"/>
-      <w:r>
-        <w:rPr>
-          <w:rStyle w:val="Kiemels"/>
-        </w:rPr>
-        <w:t>Stall</w:t>
-      </w:r>
-      <w:proofErr w:type="spellEnd"/>
-      <w:r>
-        <w:rPr>
-          <w:rStyle w:val="Kiemels"/>
-        </w:rPr>
-        <w:t xml:space="preserve"> </w:t>
-      </w:r>
-      <w:proofErr w:type="spellStart"/>
-      <w:r>
-        <w:rPr>
-          <w:rStyle w:val="Kiemels"/>
-        </w:rPr>
-        <w:t>when</w:t>
-      </w:r>
-      <w:proofErr w:type="spellEnd"/>
-      <w:r>
-        <w:rPr>
-          <w:rStyle w:val="Kiemels"/>
-        </w:rPr>
-        <w:t xml:space="preserve"> </w:t>
-      </w:r>
-      <w:proofErr w:type="spellStart"/>
-      <w:r>
-        <w:rPr>
-          <w:rStyle w:val="Kiemels"/>
-        </w:rPr>
-        <w:t>hazard</w:t>
-      </w:r>
-      <w:proofErr w:type="spellEnd"/>
-      <w:r>
-        <w:rPr>
-          <w:rStyle w:val="Kiemels"/>
-        </w:rPr>
-        <w:t xml:space="preserve"> is </w:t>
-      </w:r>
-      <w:proofErr w:type="spellStart"/>
-      <w:r>
-        <w:rPr>
-          <w:rStyle w:val="Kiemels"/>
-        </w:rPr>
-        <w:t>detected</w:t>
-      </w:r>
-      <w:proofErr w:type="spellEnd"/>
-      <w:r>
-        <w:rPr>
-          <w:rStyle w:val="Kiemels"/>
-        </w:rPr>
-        <w:t>”</w:t>
-      </w:r>
-      <w:r>
-        <w:t xml:space="preserve"> lehetőséget. </w:t>
-      </w:r>
-      <w:r>
-        <w:t xml:space="preserve">Ismét töltsük be a példaprogramot a memóriába, és futtassuk! Hová szúr be </w:t>
-      </w:r>
-      <w:r>
-        <w:t xml:space="preserve">az utasítás-csővezeték </w:t>
-      </w:r>
-      <w:proofErr w:type="spellStart"/>
-      <w:r>
-        <w:t>stall</w:t>
-      </w:r>
-      <w:proofErr w:type="spellEnd"/>
-      <w:r>
-        <w:t xml:space="preserve"> </w:t>
-      </w:r>
-      <w:r>
-        <w:t>fázisokat</w:t>
-      </w:r>
-      <w:r>
-        <w:t xml:space="preserve"> és miért</w:t>
-      </w:r>
-      <w:r>
-        <w:t>?</w:t>
-      </w:r>
-      <w:r>
-        <w:t xml:space="preserve"> (</w:t>
-      </w:r>
-      <w:r>
-        <w:t xml:space="preserve">Ezeket </w:t>
-      </w:r>
-      <w:r>
-        <w:t xml:space="preserve">a szimulátor </w:t>
-      </w:r>
-      <w:r>
-        <w:rPr>
-          <w:rStyle w:val="Kiemels"/>
-        </w:rPr>
-        <w:t>„</w:t>
-      </w:r>
-      <w:proofErr w:type="spellStart"/>
-      <w:proofErr w:type="gramStart"/>
-      <w:r>
-        <w:rPr>
-          <w:rStyle w:val="Kiemels"/>
-        </w:rPr>
-        <w:t>nop</w:t>
-      </w:r>
-      <w:proofErr w:type="spellEnd"/>
-      <w:r>
-        <w:rPr>
-          <w:rStyle w:val="Kiemels"/>
-        </w:rPr>
-        <w:t>”</w:t>
-      </w:r>
-      <w:r>
-        <w:t>-</w:t>
-      </w:r>
-      <w:proofErr w:type="gramEnd"/>
-      <w:r>
-        <w:t>ként mutatja a megfelelő fázisoknál.)</w:t>
+        <w:t>-ként mutatja a megfelelő fázisoknál.)</w:t>
       </w:r>
       <w:r>
         <w:t xml:space="preserve"> Összesen hány óraj</w:t>
@@ -2687,23 +2642,15 @@
         <w:rPr>
           <w:rFonts w:ascii="Consolas" w:hAnsi="Consolas"/>
         </w:rPr>
-        <w:t>template_</w:t>
-      </w:r>
-      <w:proofErr w:type="gramStart"/>
+        <w:t>template_mod.</w:t>
+      </w:r>
       <w:r>
         <w:rPr>
           <w:rFonts w:ascii="Consolas" w:hAnsi="Consolas"/>
         </w:rPr>
-        <w:t>mod.</w:t>
-      </w:r>
-      <w:r>
-        <w:rPr>
-          <w:rFonts w:ascii="Consolas" w:hAnsi="Consolas"/>
-        </w:rPr>
         <w:t>s</w:t>
       </w:r>
       <w:proofErr w:type="spellEnd"/>
-      <w:proofErr w:type="gramEnd"/>
       <w:r>
         <w:rPr>
           <w:rStyle w:val="Kiemels"/>
@@ -3448,19 +3395,571 @@
         <w:rPr>
           <w:rFonts w:ascii="Consolas" w:hAnsi="Consolas"/>
         </w:rPr>
-        <w:t>bcd2bin_</w:t>
-      </w:r>
-      <w:proofErr w:type="gramStart"/>
+        <w:t>bcd2bin_fix.s</w:t>
+      </w:r>
+      <w:r>
+        <w:t>” néven!</w:t>
+      </w:r>
+    </w:p>
+    <w:p>
+      <w:pPr>
+        <w:pStyle w:val="Megoldskd"/>
+      </w:pPr>
+    </w:p>
+    <w:p>
+      <w:pPr>
+        <w:pStyle w:val="Megoldskd"/>
+      </w:pPr>
+      <w:r>
+        <w:t xml:space="preserve">      # Módosított kódrészlet:</w:t>
+      </w:r>
+    </w:p>
+    <w:p>
+      <w:pPr>
+        <w:pStyle w:val="Megoldskd"/>
+      </w:pPr>
+      <w:r>
+        <w:t xml:space="preserve">      # ----------------------</w:t>
+      </w:r>
+    </w:p>
+    <w:p>
+      <w:pPr>
+        <w:pStyle w:val="Megoldskd"/>
+      </w:pPr>
+    </w:p>
+    <w:p>
+      <w:pPr>
+        <w:pStyle w:val="Megoldskd"/>
+      </w:pPr>
+    </w:p>
+    <w:p>
+      <w:pPr>
+        <w:pStyle w:val="Megoldskd"/>
+      </w:pPr>
+    </w:p>
+    <w:p>
+      <w:pPr>
+        <w:pStyle w:val="Megoldskd"/>
+      </w:pPr>
+    </w:p>
+    <w:p>
+      <w:pPr>
+        <w:pStyle w:val="Megoldskd"/>
+      </w:pPr>
+    </w:p>
+    <w:p>
+      <w:pPr>
+        <w:pStyle w:val="Cmsor2"/>
+      </w:pPr>
+      <w:proofErr w:type="spellStart"/>
+      <w:r>
+        <w:t>P</w:t>
+      </w:r>
+      <w:r>
+        <w:t>ipeline</w:t>
+      </w:r>
+      <w:proofErr w:type="spellEnd"/>
+      <w:r>
+        <w:t xml:space="preserve"> végrehajtás vizsgálata, </w:t>
+      </w:r>
+      <w:r>
+        <w:t>manuális kódoptimalizálás</w:t>
+      </w:r>
+    </w:p>
+    <w:p>
+      <w:pPr>
+        <w:pStyle w:val="Rszfeladat"/>
+      </w:pPr>
+      <w:r>
+        <w:t xml:space="preserve">Futtassa az előző feladatban kijavított </w:t>
+      </w:r>
+      <w:r>
+        <w:t xml:space="preserve">assembly programot </w:t>
+      </w:r>
+      <w:r>
+        <w:t>„</w:t>
+      </w:r>
+      <w:proofErr w:type="spellStart"/>
+      <w:r>
+        <w:t>single</w:t>
+      </w:r>
+      <w:proofErr w:type="spellEnd"/>
+      <w:r>
+        <w:t xml:space="preserve"> </w:t>
+      </w:r>
+      <w:proofErr w:type="spellStart"/>
+      <w:r>
+        <w:t>cycle</w:t>
+      </w:r>
+      <w:proofErr w:type="spellEnd"/>
+      <w:r>
+        <w:t>”</w:t>
+      </w:r>
+      <w:r>
+        <w:t xml:space="preserve"> üzemmódban (azaz kikapcsolt </w:t>
+      </w:r>
+      <w:proofErr w:type="spellStart"/>
+      <w:r>
+        <w:t>pipeline</w:t>
+      </w:r>
+      <w:proofErr w:type="spellEnd"/>
+      <w:r>
+        <w:t xml:space="preserve"> mellett). </w:t>
+      </w:r>
+      <w:r>
+        <w:t>Hány óraje</w:t>
+      </w:r>
+      <w:r>
+        <w:t>l</w:t>
+      </w:r>
+      <w:r>
+        <w:t>ciklus alatt hajtja végre a processzor?</w:t>
+      </w:r>
+    </w:p>
+    <w:p>
+      <w:pPr>
+        <w:pStyle w:val="Megolds"/>
+      </w:pPr>
+      <w:r>
+        <w:t>Megoldás</w:t>
+      </w:r>
+      <w:r>
+        <w:t>:</w:t>
+      </w:r>
+    </w:p>
+    <w:p>
+      <w:pPr>
+        <w:pStyle w:val="Megolds"/>
+      </w:pPr>
+    </w:p>
+    <w:p>
+      <w:pPr>
+        <w:pStyle w:val="Rszfeladat"/>
+      </w:pPr>
+      <w:r>
+        <w:lastRenderedPageBreak/>
+        <w:t xml:space="preserve">Mi történik, ha </w:t>
+      </w:r>
+      <w:r>
+        <w:t>a</w:t>
+      </w:r>
+      <w:r>
+        <w:t xml:space="preserve"> processzor „</w:t>
+      </w:r>
+      <w:proofErr w:type="spellStart"/>
+      <w:r>
+        <w:t>pipeline</w:t>
+      </w:r>
+      <w:proofErr w:type="spellEnd"/>
+      <w:r>
+        <w:t xml:space="preserve">” </w:t>
+      </w:r>
+      <w:r>
+        <w:t xml:space="preserve">üzemmódban működik, de </w:t>
+      </w:r>
+      <w:r>
+        <w:t xml:space="preserve">kikapcsolt </w:t>
+      </w:r>
+      <w:proofErr w:type="spellStart"/>
+      <w:r>
+        <w:t>hazard</w:t>
+      </w:r>
+      <w:proofErr w:type="spellEnd"/>
+      <w:r>
+        <w:t xml:space="preserve"> unit mellett</w:t>
+      </w:r>
+      <w:r>
+        <w:t>?</w:t>
+      </w:r>
+      <w:r>
+        <w:t xml:space="preserve"> </w:t>
+      </w:r>
+    </w:p>
+    <w:p>
+      <w:pPr>
+        <w:pStyle w:val="Megolds"/>
+      </w:pPr>
+      <w:r>
+        <w:t>Megoldás</w:t>
+      </w:r>
+      <w:r>
+        <w:t>:</w:t>
+      </w:r>
+    </w:p>
+    <w:p>
+      <w:pPr>
+        <w:pStyle w:val="Megolds"/>
+      </w:pPr>
+    </w:p>
+    <w:p>
+      <w:pPr>
+        <w:pStyle w:val="Rszfeladat"/>
+      </w:pPr>
+      <w:r>
+        <w:t xml:space="preserve">Oldja </w:t>
+      </w:r>
+      <w:r>
+        <w:t>fel</w:t>
+      </w:r>
+      <w:r>
+        <w:t xml:space="preserve"> a felmerülő függőségeket</w:t>
+      </w:r>
+      <w:r>
+        <w:t xml:space="preserve"> </w:t>
+      </w:r>
+      <w:proofErr w:type="spellStart"/>
+      <w:r>
+        <w:t>szofveresen</w:t>
+      </w:r>
+      <w:proofErr w:type="spellEnd"/>
+      <w:r>
+        <w:t>,</w:t>
+      </w:r>
+      <w:r>
+        <w:t xml:space="preserve"> NOP-ok beszúrásával</w:t>
+      </w:r>
+      <w:r>
+        <w:t>, hogy a működés újra helyes legyen</w:t>
+      </w:r>
+      <w:r>
+        <w:t>!</w:t>
+      </w:r>
+      <w:r>
+        <w:t xml:space="preserve"> Hány plusz NOP</w:t>
+      </w:r>
+      <w:r>
+        <w:t xml:space="preserve"> utasí</w:t>
+      </w:r>
+      <w:r>
+        <w:t>t</w:t>
+      </w:r>
+      <w:r>
+        <w:t>ásra van szükség ehhez?</w:t>
+      </w:r>
+      <w:r>
+        <w:t xml:space="preserve"> Hány órajelciklus alatt hajtja végre a processzor </w:t>
+      </w:r>
+      <w:r>
+        <w:t>a NOP</w:t>
+      </w:r>
+      <w:r>
+        <w:noBreakHyphen/>
+      </w:r>
+      <w:r>
+        <w:t>okkal kie</w:t>
+      </w:r>
+      <w:r>
+        <w:t xml:space="preserve">gészített programot? Tegyük fel, hogy az ötfázisú </w:t>
+      </w:r>
+      <w:proofErr w:type="spellStart"/>
+      <w:r>
+        <w:t>pipeline</w:t>
+      </w:r>
+      <w:proofErr w:type="spellEnd"/>
+      <w:r>
+        <w:t xml:space="preserve"> ötszörös órajelfrekvenciát tesz lehetővé</w:t>
+      </w:r>
+      <w:r>
+        <w:t xml:space="preserve"> a </w:t>
+      </w:r>
+      <w:proofErr w:type="spellStart"/>
+      <w:r>
+        <w:t>single</w:t>
+      </w:r>
+      <w:proofErr w:type="spellEnd"/>
+      <w:r>
+        <w:t xml:space="preserve"> </w:t>
+      </w:r>
+      <w:proofErr w:type="spellStart"/>
+      <w:r>
+        <w:t>cycle</w:t>
+      </w:r>
+      <w:proofErr w:type="spellEnd"/>
+      <w:r>
+        <w:t xml:space="preserve"> </w:t>
+      </w:r>
+      <w:r>
+        <w:t>üzemmódhoz képest</w:t>
+      </w:r>
+      <w:r>
+        <w:t xml:space="preserve">. </w:t>
+      </w:r>
+      <w:r>
+        <w:t xml:space="preserve">Mekkora sebességnövekedést </w:t>
+      </w:r>
+      <w:r>
+        <w:t xml:space="preserve">sikerült elérni </w:t>
+      </w:r>
+      <w:r>
+        <w:t xml:space="preserve">a </w:t>
+      </w:r>
+      <w:proofErr w:type="spellStart"/>
+      <w:r>
+        <w:t>pipeline</w:t>
+      </w:r>
+      <w:proofErr w:type="spellEnd"/>
+      <w:r>
+        <w:t xml:space="preserve"> végrehajtással így, hogy NOP-ok beszúrására is szükség volt?</w:t>
+      </w:r>
+    </w:p>
+    <w:p>
+      <w:pPr>
+        <w:pStyle w:val="Megolds"/>
+      </w:pPr>
+      <w:r>
+        <w:t>Válasz:</w:t>
+      </w:r>
+    </w:p>
+    <w:p>
+      <w:pPr>
+        <w:pStyle w:val="Megolds"/>
+      </w:pPr>
+    </w:p>
+    <w:p>
+      <w:pPr>
+        <w:pStyle w:val="Megoldskd"/>
+      </w:pPr>
+    </w:p>
+    <w:p>
+      <w:pPr>
+        <w:pStyle w:val="Megoldskd"/>
+      </w:pPr>
+      <w:r>
+        <w:t xml:space="preserve">      # Módosított kódrészlet:</w:t>
+      </w:r>
+    </w:p>
+    <w:p>
+      <w:pPr>
+        <w:pStyle w:val="Megoldskd"/>
+      </w:pPr>
+      <w:r>
+        <w:t xml:space="preserve">      # ----------------------</w:t>
+      </w:r>
+    </w:p>
+    <w:p>
+      <w:pPr>
+        <w:pStyle w:val="Megoldskd"/>
+      </w:pPr>
+    </w:p>
+    <w:p>
+      <w:pPr>
+        <w:pStyle w:val="Megoldskd"/>
+      </w:pPr>
+    </w:p>
+    <w:p>
+      <w:pPr>
+        <w:pStyle w:val="Megoldskd"/>
+      </w:pPr>
+    </w:p>
+    <w:p>
+      <w:pPr>
+        <w:pStyle w:val="Megoldskd"/>
+      </w:pPr>
+    </w:p>
+    <w:p>
+      <w:pPr>
+        <w:pStyle w:val="Megoldskd"/>
+      </w:pPr>
+    </w:p>
+    <w:p>
+      <w:pPr>
+        <w:pStyle w:val="Rszfeladat"/>
+      </w:pPr>
+      <w:r>
+        <w:t>Hány órajelciklus alatt hajtja végre a processzor</w:t>
+      </w:r>
+      <w:r>
+        <w:t xml:space="preserve"> az eredeti</w:t>
+      </w:r>
+      <w:r>
+        <w:t>,</w:t>
+      </w:r>
+      <w:r>
+        <w:t xml:space="preserve"> </w:t>
+      </w:r>
+      <w:r>
+        <w:t xml:space="preserve">NOP-ok nélküli </w:t>
+      </w:r>
+      <w:r>
+        <w:t>kódot</w:t>
+      </w:r>
+      <w:r>
+        <w:t xml:space="preserve"> (</w:t>
+      </w:r>
       <w:r>
         <w:rPr>
           <w:rFonts w:ascii="Consolas" w:hAnsi="Consolas"/>
         </w:rPr>
-        <w:t>fix.s</w:t>
-      </w:r>
-      <w:proofErr w:type="gramEnd"/>
-      <w:r>
-        <w:t>” néven!</w:t>
-      </w:r>
+        <w:t>bcd2bin_fix.s</w:t>
+      </w:r>
+      <w:r>
+        <w:t>)</w:t>
+      </w:r>
+      <w:r>
+        <w:t xml:space="preserve"> „</w:t>
+      </w:r>
+      <w:proofErr w:type="spellStart"/>
+      <w:r>
+        <w:t>pipeline</w:t>
+      </w:r>
+      <w:proofErr w:type="spellEnd"/>
+      <w:r>
+        <w:t>” üzemmódba</w:t>
+      </w:r>
+      <w:r>
+        <w:t xml:space="preserve">n, ha be van kapcsolva a </w:t>
+      </w:r>
+      <w:proofErr w:type="spellStart"/>
+      <w:r>
+        <w:t>hazard</w:t>
+      </w:r>
+      <w:proofErr w:type="spellEnd"/>
+      <w:r>
+        <w:t xml:space="preserve"> unit</w:t>
+      </w:r>
+      <w:r>
+        <w:t xml:space="preserve">, és </w:t>
+      </w:r>
+      <w:proofErr w:type="spellStart"/>
+      <w:r>
+        <w:t>stall</w:t>
+      </w:r>
+      <w:proofErr w:type="spellEnd"/>
+      <w:r>
+        <w:t xml:space="preserve"> </w:t>
+      </w:r>
+      <w:r>
+        <w:t>fázisok</w:t>
+      </w:r>
+      <w:r>
+        <w:t xml:space="preserve"> beszúrásával oldja fel a függőségeke</w:t>
+      </w:r>
+      <w:r>
+        <w:t>t</w:t>
+      </w:r>
+      <w:r>
+        <w:t>?</w:t>
+      </w:r>
+      <w:r>
+        <w:t xml:space="preserve"> Hogyan viszonyul ez a NOP-ok</w:t>
+      </w:r>
+      <w:r>
+        <w:t xml:space="preserve"> beszúrásával történő </w:t>
+      </w:r>
+      <w:r>
+        <w:t>szoftveres megoldáshoz</w:t>
+      </w:r>
+      <w:r>
+        <w:t>?</w:t>
+      </w:r>
+    </w:p>
+    <w:p>
+      <w:pPr>
+        <w:pStyle w:val="Megolds"/>
+      </w:pPr>
+      <w:r>
+        <w:t>Megoldás</w:t>
+      </w:r>
+      <w:r>
+        <w:t>:</w:t>
+      </w:r>
+    </w:p>
+    <w:p>
+      <w:pPr>
+        <w:pStyle w:val="Megolds"/>
+      </w:pPr>
+    </w:p>
+    <w:p>
+      <w:pPr>
+        <w:pStyle w:val="Rszfeladat"/>
+      </w:pPr>
+      <w:r>
+        <w:t xml:space="preserve">Mekkora sebességnövekedés érhető el </w:t>
+      </w:r>
+      <w:r>
+        <w:t xml:space="preserve">ehhez képest </w:t>
+      </w:r>
+      <w:r>
+        <w:t>az utasítások sorrendjének megváltoztatásával</w:t>
+      </w:r>
+      <w:r>
+        <w:t>?</w:t>
+      </w:r>
+      <w:r>
+        <w:t xml:space="preserve"> Rendezze át a </w:t>
+      </w:r>
+      <w:r>
+        <w:rPr>
+          <w:rStyle w:val="Kiemels"/>
+        </w:rPr>
+        <w:t>„</w:t>
+      </w:r>
+      <w:r>
+        <w:rPr>
+          <w:rStyle w:val="Kiemels"/>
+        </w:rPr>
+        <w:t>bcd2bin</w:t>
+      </w:r>
+      <w:r>
+        <w:rPr>
+          <w:rStyle w:val="Kiemels"/>
+        </w:rPr>
+        <w:t>”</w:t>
+      </w:r>
+      <w:r>
+        <w:t xml:space="preserve"> szubrutinban</w:t>
+      </w:r>
+      <w:r>
+        <w:t xml:space="preserve"> lévő utasításokat úgy, hogy az eredmény ugyanaz maradjon, de a lehető legkevesebb </w:t>
+      </w:r>
+      <w:proofErr w:type="spellStart"/>
+      <w:r>
+        <w:t>stall</w:t>
+      </w:r>
+      <w:proofErr w:type="spellEnd"/>
+      <w:r>
+        <w:t xml:space="preserve"> ciklusra legyen szükség!</w:t>
+      </w:r>
+      <w:r>
+        <w:t xml:space="preserve"> </w:t>
+      </w:r>
+      <w:r>
+        <w:t>Számítsa ki az elért sebességnövekedést!</w:t>
+      </w:r>
+      <w:r>
+        <w:t xml:space="preserve"> Mentse el az átrendezett </w:t>
+      </w:r>
+      <w:r>
+        <w:t>forráskódot „</w:t>
+      </w:r>
+      <w:r>
+        <w:rPr>
+          <w:rFonts w:ascii="Consolas" w:hAnsi="Consolas"/>
+        </w:rPr>
+        <w:t>bcd2bin_reordered.s</w:t>
+      </w:r>
+      <w:r>
+        <w:t>”</w:t>
+      </w:r>
+      <w:r>
+        <w:t xml:space="preserve"> néven</w:t>
+      </w:r>
+      <w:r>
+        <w:t>!</w:t>
+      </w:r>
+    </w:p>
+    <w:p>
+      <w:pPr>
+        <w:pStyle w:val="Megolds"/>
+      </w:pPr>
+      <w:r>
+        <w:t>Válasz:</w:t>
+      </w:r>
+    </w:p>
+    <w:p>
+      <w:pPr>
+        <w:pStyle w:val="Megolds"/>
+      </w:pPr>
     </w:p>
     <w:p>
       <w:pPr>
@@ -3510,81 +4009,119 @@
     </w:p>
     <w:p>
       <w:pPr>
-        <w:spacing w:before="0" w:after="0"/>
-        <w:jc w:val="left"/>
-      </w:pPr>
-    </w:p>
-    <w:p>
-      <w:pPr>
-        <w:spacing w:before="0" w:after="0"/>
-        <w:jc w:val="left"/>
-        <w:rPr>
-          <w:rFonts w:eastAsia="SimSun" w:cs="Arial"/>
-          <w:b/>
-          <w:bCs/>
-          <w:i/>
-          <w:iCs/>
-          <w:sz w:val="28"/>
-          <w:szCs w:val="28"/>
-          <w14:shadow w14:blurRad="50800" w14:dist="38100" w14:dir="2700000" w14:sx="100000" w14:sy="100000" w14:kx="0" w14:ky="0" w14:algn="tl">
-            <w14:srgbClr w14:val="000000">
-              <w14:alpha w14:val="60000"/>
-            </w14:srgbClr>
-          </w14:shadow>
-        </w:rPr>
-      </w:pPr>
-      <w:r>
-        <w:br w:type="page"/>
-      </w:r>
-    </w:p>
-    <w:p>
-      <w:pPr>
-        <w:pStyle w:val="Cmsor2"/>
-      </w:pPr>
-      <w:proofErr w:type="spellStart"/>
+        <w:pStyle w:val="Rszfeladat"/>
+      </w:pPr>
+      <w:r>
+        <w:t xml:space="preserve">Mekkora sebességnövekedés érhető el </w:t>
+      </w:r>
+      <w:r>
+        <w:t xml:space="preserve">az eredeti </w:t>
+      </w:r>
+      <w:r>
+        <w:t>(</w:t>
+      </w:r>
+      <w:r>
+        <w:rPr>
+          <w:rFonts w:ascii="Consolas" w:hAnsi="Consolas"/>
+        </w:rPr>
+        <w:t>bcd2bin_fix.s</w:t>
+      </w:r>
+      <w:r>
+        <w:t>)</w:t>
+      </w:r>
+      <w:r>
+        <w:t xml:space="preserve"> és az </w:t>
+      </w:r>
+      <w:r>
+        <w:t xml:space="preserve">átrendezett </w:t>
+      </w:r>
+      <w:r>
+        <w:t>(</w:t>
+      </w:r>
+      <w:r>
+        <w:rPr>
+          <w:rFonts w:ascii="Consolas" w:hAnsi="Consolas"/>
+        </w:rPr>
+        <w:t>bcd2bin_reordered.s</w:t>
+      </w:r>
+      <w:r>
+        <w:t>)</w:t>
+      </w:r>
+      <w:r>
+        <w:t xml:space="preserve"> </w:t>
+      </w:r>
+      <w:r>
+        <w:t xml:space="preserve">kód esetén, ha </w:t>
+      </w:r>
+      <w:r>
+        <w:t>bekapcsoljuk az operandus-</w:t>
+      </w:r>
+      <w:proofErr w:type="spellStart"/>
+      <w:r>
+        <w:t>előrecsatolást</w:t>
+      </w:r>
+      <w:proofErr w:type="spellEnd"/>
+      <w:r>
+        <w:t xml:space="preserve"> </w:t>
+      </w:r>
+      <w:r>
+        <w:t>az utasítás-csővezetékben</w:t>
+      </w:r>
+      <w:r>
+        <w:t>?</w:t>
+      </w:r>
+      <w:r>
+        <w:t xml:space="preserve"> Mennyi </w:t>
+      </w:r>
+      <w:r>
+        <w:t xml:space="preserve">az </w:t>
+      </w:r>
+      <w:proofErr w:type="spellStart"/>
+      <w:r>
+        <w:t>előrecsatolás</w:t>
+      </w:r>
+      <w:proofErr w:type="spellEnd"/>
+      <w:r>
+        <w:t xml:space="preserve"> által okozott sebességnövekedés</w:t>
+      </w:r>
+      <w:r>
+        <w:t xml:space="preserve"> a </w:t>
+      </w:r>
+      <w:proofErr w:type="spellStart"/>
+      <w:r>
+        <w:t>stall</w:t>
+      </w:r>
+      <w:proofErr w:type="spellEnd"/>
+      <w:r>
+        <w:t xml:space="preserve"> fázisok beszúrásához képest?</w:t>
+      </w:r>
+    </w:p>
+    <w:p>
+      <w:pPr>
+        <w:pStyle w:val="Megolds"/>
+      </w:pPr>
+      <w:r>
+        <w:t>Megoldás</w:t>
+      </w:r>
+      <w:r>
+        <w:t>:</w:t>
+      </w:r>
+    </w:p>
+    <w:p>
+      <w:pPr>
+        <w:pStyle w:val="Megolds"/>
+      </w:pPr>
+    </w:p>
+    <w:p>
+      <w:pPr>
+        <w:pStyle w:val="Rszfeladat"/>
+      </w:pPr>
       <w:r>
         <w:lastRenderedPageBreak/>
-        <w:t>Pipeline</w:t>
-      </w:r>
-      <w:proofErr w:type="spellEnd"/>
-      <w:r>
-        <w:t xml:space="preserve"> végrehajtás vizsgálata, </w:t>
-      </w:r>
-      <w:r>
-        <w:t>manuális kódoptimalizálás</w:t>
-      </w:r>
-    </w:p>
-    <w:p>
-      <w:pPr>
-        <w:pStyle w:val="Rszfeladat"/>
-      </w:pPr>
-      <w:r>
-        <w:t xml:space="preserve">Futtassa az előző feladatban kijavított </w:t>
-      </w:r>
-      <w:r>
-        <w:t xml:space="preserve">assembly programot </w:t>
-      </w:r>
-      <w:r>
-        <w:t>„</w:t>
-      </w:r>
-      <w:proofErr w:type="spellStart"/>
-      <w:r>
-        <w:t>single</w:t>
-      </w:r>
-      <w:proofErr w:type="spellEnd"/>
-      <w:r>
-        <w:t xml:space="preserve"> </w:t>
-      </w:r>
-      <w:proofErr w:type="spellStart"/>
-      <w:r>
-        <w:t>cycle</w:t>
-      </w:r>
-      <w:proofErr w:type="spellEnd"/>
-      <w:r>
-        <w:t>”</w:t>
-      </w:r>
-      <w:r>
-        <w:t xml:space="preserve"> üzemmódban (azaz kikapcsolt </w:t>
+        <w:t xml:space="preserve">Mennyi </w:t>
+      </w:r>
+      <w:r>
+        <w:t xml:space="preserve">a </w:t>
       </w:r>
       <w:proofErr w:type="spellStart"/>
       <w:r>
@@ -3592,696 +4129,34 @@
       </w:r>
       <w:proofErr w:type="spellEnd"/>
       <w:r>
-        <w:t xml:space="preserve"> mellett). </w:t>
-      </w:r>
-      <w:r>
-        <w:t>Hány óraje</w:t>
-      </w:r>
-      <w:r>
-        <w:t>l</w:t>
-      </w:r>
-      <w:r>
-        <w:t>ciklus alatt hajtja végre a processzor?</w:t>
-      </w:r>
-    </w:p>
-    <w:p>
-      <w:pPr>
-        <w:pStyle w:val="Megolds"/>
-      </w:pPr>
-      <w:r>
-        <w:t>Megoldás</w:t>
-      </w:r>
-      <w:r>
-        <w:t>:</w:t>
-      </w:r>
-    </w:p>
-    <w:p>
-      <w:pPr>
-        <w:pStyle w:val="Megolds"/>
-      </w:pPr>
-    </w:p>
-    <w:p>
-      <w:pPr>
-        <w:pStyle w:val="Rszfeladat"/>
-      </w:pPr>
-      <w:r>
-        <w:t xml:space="preserve">Mi történik, ha </w:t>
-      </w:r>
-      <w:r>
-        <w:t>a</w:t>
-      </w:r>
-      <w:r>
-        <w:t xml:space="preserve"> processzor „</w:t>
-      </w:r>
-      <w:proofErr w:type="spellStart"/>
-      <w:r>
-        <w:t>pipeline</w:t>
-      </w:r>
-      <w:proofErr w:type="spellEnd"/>
-      <w:r>
-        <w:t xml:space="preserve">” </w:t>
-      </w:r>
-      <w:r>
-        <w:t xml:space="preserve">üzemmódban működik, de </w:t>
-      </w:r>
-      <w:r>
-        <w:t xml:space="preserve">kikapcsolt </w:t>
-      </w:r>
-      <w:proofErr w:type="spellStart"/>
-      <w:r>
-        <w:t>hazard</w:t>
-      </w:r>
-      <w:proofErr w:type="spellEnd"/>
-      <w:r>
-        <w:t xml:space="preserve"> unit mellett</w:t>
-      </w:r>
-      <w:r>
-        <w:t>?</w:t>
-      </w:r>
-      <w:r>
-        <w:t xml:space="preserve"> </w:t>
-      </w:r>
-    </w:p>
-    <w:p>
-      <w:pPr>
-        <w:pStyle w:val="Megolds"/>
-      </w:pPr>
-      <w:r>
-        <w:t>Megoldás</w:t>
-      </w:r>
-      <w:r>
-        <w:t>:</w:t>
-      </w:r>
-    </w:p>
-    <w:p>
-      <w:pPr>
-        <w:pStyle w:val="Megolds"/>
-      </w:pPr>
-    </w:p>
-    <w:p>
-      <w:pPr>
-        <w:pStyle w:val="Rszfeladat"/>
-      </w:pPr>
-      <w:r>
-        <w:t xml:space="preserve">Oldja </w:t>
-      </w:r>
-      <w:r>
-        <w:t>fel</w:t>
-      </w:r>
-      <w:r>
-        <w:t xml:space="preserve"> a felmerülő függőségeket</w:t>
-      </w:r>
-      <w:r>
-        <w:t xml:space="preserve"> </w:t>
-      </w:r>
-      <w:proofErr w:type="spellStart"/>
-      <w:r>
-        <w:t>szofveresen</w:t>
-      </w:r>
-      <w:proofErr w:type="spellEnd"/>
-      <w:r>
-        <w:t>,</w:t>
-      </w:r>
-      <w:r>
-        <w:t xml:space="preserve"> NOP-ok beszúrásával</w:t>
-      </w:r>
-      <w:r>
-        <w:t>, hogy a működés újra helyes legyen</w:t>
-      </w:r>
-      <w:r>
-        <w:t>!</w:t>
-      </w:r>
-      <w:r>
-        <w:t xml:space="preserve"> Hány plusz NOP</w:t>
-      </w:r>
-      <w:r>
-        <w:t xml:space="preserve"> utasí</w:t>
-      </w:r>
-      <w:r>
-        <w:t>t</w:t>
-      </w:r>
-      <w:r>
-        <w:t>ásra van szükség ehhez?</w:t>
-      </w:r>
-      <w:r>
-        <w:t xml:space="preserve"> Hány órajelciklus alatt hajtja végre a processzor </w:t>
-      </w:r>
-      <w:r>
-        <w:t>a NOP</w:t>
-      </w:r>
-      <w:r>
-        <w:noBreakHyphen/>
-      </w:r>
-      <w:r>
-        <w:t>okkal kie</w:t>
-      </w:r>
-      <w:r>
-        <w:t xml:space="preserve">gészített programot? Tegyük fel, hogy az ötfázisú </w:t>
-      </w:r>
-      <w:proofErr w:type="spellStart"/>
-      <w:r>
-        <w:t>pipeline</w:t>
-      </w:r>
-      <w:proofErr w:type="spellEnd"/>
-      <w:r>
-        <w:t xml:space="preserve"> ötszörös órajelfrekvenciát tesz lehetővé</w:t>
-      </w:r>
-      <w:r>
-        <w:t xml:space="preserve"> a </w:t>
-      </w:r>
-      <w:proofErr w:type="spellStart"/>
-      <w:r>
-        <w:t>single</w:t>
-      </w:r>
-      <w:proofErr w:type="spellEnd"/>
-      <w:r>
-        <w:t xml:space="preserve"> </w:t>
-      </w:r>
-      <w:proofErr w:type="spellStart"/>
-      <w:r>
-        <w:t>cycle</w:t>
-      </w:r>
-      <w:proofErr w:type="spellEnd"/>
-      <w:r>
-        <w:t xml:space="preserve"> </w:t>
-      </w:r>
-      <w:r>
-        <w:t>üzemmódhoz képest</w:t>
-      </w:r>
-      <w:r>
-        <w:t xml:space="preserve">. </w:t>
-      </w:r>
-      <w:r>
-        <w:t xml:space="preserve">Mekkora sebességnövekedést </w:t>
-      </w:r>
-      <w:r>
-        <w:t xml:space="preserve">sikerült elérni </w:t>
-      </w:r>
-      <w:r>
-        <w:t xml:space="preserve">a </w:t>
-      </w:r>
-      <w:proofErr w:type="spellStart"/>
-      <w:r>
-        <w:t>pipeline</w:t>
-      </w:r>
-      <w:proofErr w:type="spellEnd"/>
-      <w:r>
-        <w:t xml:space="preserve"> végrehajtással így, hogy NOP-ok beszúrására is szükség volt?</w:t>
-      </w:r>
-    </w:p>
-    <w:p>
-      <w:pPr>
-        <w:pStyle w:val="Megolds"/>
-      </w:pPr>
-      <w:r>
-        <w:t>Válasz:</w:t>
-      </w:r>
-    </w:p>
-    <w:p>
-      <w:pPr>
-        <w:pStyle w:val="Megolds"/>
-      </w:pPr>
-    </w:p>
-    <w:p>
-      <w:pPr>
-        <w:pStyle w:val="Megoldskd"/>
-      </w:pPr>
-    </w:p>
-    <w:p>
-      <w:pPr>
-        <w:pStyle w:val="Megoldskd"/>
-      </w:pPr>
-      <w:r>
-        <w:t xml:space="preserve">      # Módosított kódrészlet:</w:t>
-      </w:r>
-    </w:p>
-    <w:p>
-      <w:pPr>
-        <w:pStyle w:val="Megoldskd"/>
-      </w:pPr>
-      <w:r>
-        <w:t xml:space="preserve">      # ----------------------</w:t>
-      </w:r>
-    </w:p>
-    <w:p>
-      <w:pPr>
-        <w:pStyle w:val="Megoldskd"/>
-      </w:pPr>
-    </w:p>
-    <w:p>
-      <w:pPr>
-        <w:pStyle w:val="Megoldskd"/>
-      </w:pPr>
-    </w:p>
-    <w:p>
-      <w:pPr>
-        <w:pStyle w:val="Megoldskd"/>
-      </w:pPr>
-    </w:p>
-    <w:p>
-      <w:pPr>
-        <w:pStyle w:val="Megoldskd"/>
-      </w:pPr>
-    </w:p>
-    <w:p>
-      <w:pPr>
-        <w:pStyle w:val="Megoldskd"/>
-      </w:pPr>
-    </w:p>
-    <w:p>
-      <w:pPr>
-        <w:pStyle w:val="Rszfeladat"/>
-      </w:pPr>
-      <w:r>
-        <w:t>Hány órajelciklus alatt hajtja végre a processzor</w:t>
-      </w:r>
-      <w:r>
-        <w:t xml:space="preserve"> az eredeti</w:t>
-      </w:r>
-      <w:r>
-        <w:t>,</w:t>
-      </w:r>
-      <w:r>
-        <w:t xml:space="preserve"> </w:t>
-      </w:r>
-      <w:r>
-        <w:t xml:space="preserve">NOP-ok nélküli </w:t>
-      </w:r>
-      <w:r>
-        <w:t>kódot</w:t>
-      </w:r>
-      <w:r>
-        <w:t xml:space="preserve"> (</w:t>
+        <w:t xml:space="preserve"> végrehajtás</w:t>
+      </w:r>
+      <w:r>
+        <w:t>, az operandus-</w:t>
+      </w:r>
+      <w:proofErr w:type="spellStart"/>
+      <w:r>
+        <w:t>előrecsatolás</w:t>
+      </w:r>
+      <w:proofErr w:type="spellEnd"/>
+      <w:r>
+        <w:t xml:space="preserve"> és az utasítások átrendezése</w:t>
+      </w:r>
+      <w:r>
+        <w:t xml:space="preserve"> segítségével összesen elért sebességnövekedés </w:t>
+      </w:r>
+      <w:r>
+        <w:t xml:space="preserve">az eredeti </w:t>
+      </w:r>
+      <w:r>
+        <w:t>(</w:t>
       </w:r>
       <w:r>
         <w:rPr>
           <w:rFonts w:ascii="Consolas" w:hAnsi="Consolas"/>
         </w:rPr>
-        <w:t>bcd2bin_</w:t>
-      </w:r>
-      <w:proofErr w:type="gramStart"/>
-      <w:r>
-        <w:rPr>
-          <w:rFonts w:ascii="Consolas" w:hAnsi="Consolas"/>
-        </w:rPr>
-        <w:t>fix.s</w:t>
-      </w:r>
-      <w:proofErr w:type="gramEnd"/>
-      <w:r>
-        <w:t>)</w:t>
-      </w:r>
-      <w:r>
-        <w:t xml:space="preserve"> „</w:t>
-      </w:r>
-      <w:proofErr w:type="spellStart"/>
-      <w:r>
-        <w:t>pipeline</w:t>
-      </w:r>
-      <w:proofErr w:type="spellEnd"/>
-      <w:r>
-        <w:t>” üzemmódba</w:t>
-      </w:r>
-      <w:r>
-        <w:t xml:space="preserve">n, ha be van kapcsolva a </w:t>
-      </w:r>
-      <w:proofErr w:type="spellStart"/>
-      <w:r>
-        <w:t>hazard</w:t>
-      </w:r>
-      <w:proofErr w:type="spellEnd"/>
-      <w:r>
-        <w:t xml:space="preserve"> unit</w:t>
-      </w:r>
-      <w:r>
-        <w:t xml:space="preserve">, és </w:t>
-      </w:r>
-      <w:proofErr w:type="spellStart"/>
-      <w:r>
-        <w:t>stall</w:t>
-      </w:r>
-      <w:proofErr w:type="spellEnd"/>
-      <w:r>
-        <w:t xml:space="preserve"> </w:t>
-      </w:r>
-      <w:r>
-        <w:t>fázisok</w:t>
-      </w:r>
-      <w:r>
-        <w:t xml:space="preserve"> beszúrásával oldja fel a függőségeke</w:t>
-      </w:r>
-      <w:r>
-        <w:t>t</w:t>
-      </w:r>
-      <w:r>
-        <w:t>?</w:t>
-      </w:r>
-      <w:r>
-        <w:t xml:space="preserve"> Hogyan viszonyul ez a NOP-ok</w:t>
-      </w:r>
-      <w:r>
-        <w:t xml:space="preserve"> beszúrásával történő </w:t>
-      </w:r>
-      <w:r>
-        <w:t>szoftveres megoldáshoz</w:t>
-      </w:r>
-      <w:r>
-        <w:t>?</w:t>
-      </w:r>
-    </w:p>
-    <w:p>
-      <w:pPr>
-        <w:pStyle w:val="Megolds"/>
-      </w:pPr>
-      <w:r>
-        <w:t>Megoldás</w:t>
-      </w:r>
-      <w:r>
-        <w:t>:</w:t>
-      </w:r>
-    </w:p>
-    <w:p>
-      <w:pPr>
-        <w:pStyle w:val="Megolds"/>
-      </w:pPr>
-    </w:p>
-    <w:p>
-      <w:pPr>
-        <w:pStyle w:val="Rszfeladat"/>
-      </w:pPr>
-      <w:r>
-        <w:t xml:space="preserve">Mekkora sebességnövekedés érhető el </w:t>
-      </w:r>
-      <w:r>
-        <w:t xml:space="preserve">ehhez képest </w:t>
-      </w:r>
-      <w:r>
-        <w:t>az utasítások sorrendjének megváltoztatásával</w:t>
-      </w:r>
-      <w:r>
-        <w:t>?</w:t>
-      </w:r>
-      <w:r>
-        <w:t xml:space="preserve"> Rendezze át a </w:t>
-      </w:r>
-      <w:r>
-        <w:rPr>
-          <w:rStyle w:val="Kiemels"/>
-        </w:rPr>
-        <w:t>„</w:t>
-      </w:r>
-      <w:r>
-        <w:rPr>
-          <w:rStyle w:val="Kiemels"/>
-        </w:rPr>
-        <w:t>bcd2bin</w:t>
-      </w:r>
-      <w:r>
-        <w:rPr>
-          <w:rStyle w:val="Kiemels"/>
-        </w:rPr>
-        <w:t>”</w:t>
-      </w:r>
-      <w:r>
-        <w:t xml:space="preserve"> szubrutinban</w:t>
-      </w:r>
-      <w:r>
-        <w:t xml:space="preserve"> lévő utasításokat úgy, hogy az eredmény ugyanaz maradjon, de a lehető legkevesebb </w:t>
-      </w:r>
-      <w:proofErr w:type="spellStart"/>
-      <w:r>
-        <w:t>stall</w:t>
-      </w:r>
-      <w:proofErr w:type="spellEnd"/>
-      <w:r>
-        <w:t xml:space="preserve"> ciklusra legyen szükség!</w:t>
-      </w:r>
-      <w:r>
-        <w:t xml:space="preserve"> </w:t>
-      </w:r>
-      <w:r>
-        <w:t>Számítsa ki az elért sebességnövekedést!</w:t>
-      </w:r>
-      <w:r>
-        <w:t xml:space="preserve"> Mentse el az átrendezett </w:t>
-      </w:r>
-      <w:r>
-        <w:t>forráskódot „</w:t>
-      </w:r>
-      <w:r>
-        <w:rPr>
-          <w:rFonts w:ascii="Consolas" w:hAnsi="Consolas"/>
-        </w:rPr>
-        <w:t>bcd2bin_</w:t>
-      </w:r>
-      <w:proofErr w:type="gramStart"/>
-      <w:r>
-        <w:rPr>
-          <w:rFonts w:ascii="Consolas" w:hAnsi="Consolas"/>
-        </w:rPr>
-        <w:t>reordered.s</w:t>
-      </w:r>
-      <w:proofErr w:type="gramEnd"/>
-      <w:r>
-        <w:t>”</w:t>
-      </w:r>
-      <w:r>
-        <w:t xml:space="preserve"> néven</w:t>
-      </w:r>
-      <w:r>
-        <w:t>!</w:t>
-      </w:r>
-    </w:p>
-    <w:p>
-      <w:pPr>
-        <w:pStyle w:val="Megolds"/>
-      </w:pPr>
-      <w:r>
-        <w:t>Válasz:</w:t>
-      </w:r>
-    </w:p>
-    <w:p>
-      <w:pPr>
-        <w:pStyle w:val="Megolds"/>
-      </w:pPr>
-    </w:p>
-    <w:p>
-      <w:pPr>
-        <w:pStyle w:val="Megoldskd"/>
-      </w:pPr>
-    </w:p>
-    <w:p>
-      <w:pPr>
-        <w:pStyle w:val="Megoldskd"/>
-      </w:pPr>
-      <w:r>
-        <w:t xml:space="preserve">      # Módosított kódrészlet:</w:t>
-      </w:r>
-    </w:p>
-    <w:p>
-      <w:pPr>
-        <w:pStyle w:val="Megoldskd"/>
-      </w:pPr>
-      <w:r>
-        <w:t xml:space="preserve">      # ---------------------</w:t>
-      </w:r>
-      <w:r>
-        <w:t>-</w:t>
-      </w:r>
-    </w:p>
-    <w:p>
-      <w:pPr>
-        <w:pStyle w:val="Megoldskd"/>
-      </w:pPr>
-    </w:p>
-    <w:p>
-      <w:pPr>
-        <w:pStyle w:val="Megoldskd"/>
-      </w:pPr>
-    </w:p>
-    <w:p>
-      <w:pPr>
-        <w:pStyle w:val="Megoldskd"/>
-      </w:pPr>
-    </w:p>
-    <w:p>
-      <w:pPr>
-        <w:pStyle w:val="Megoldskd"/>
-      </w:pPr>
-    </w:p>
-    <w:p>
-      <w:pPr>
-        <w:pStyle w:val="Megoldskd"/>
-      </w:pPr>
-    </w:p>
-    <w:p>
-      <w:pPr>
-        <w:pStyle w:val="Rszfeladat"/>
-      </w:pPr>
-      <w:r>
-        <w:t xml:space="preserve">Mekkora sebességnövekedés érhető el </w:t>
-      </w:r>
-      <w:r>
-        <w:t xml:space="preserve">az eredeti </w:t>
-      </w:r>
-      <w:r>
-        <w:t>(</w:t>
-      </w:r>
-      <w:r>
-        <w:rPr>
-          <w:rFonts w:ascii="Consolas" w:hAnsi="Consolas"/>
-        </w:rPr>
-        <w:t>bcd2bin_</w:t>
-      </w:r>
-      <w:proofErr w:type="gramStart"/>
-      <w:r>
-        <w:rPr>
-          <w:rFonts w:ascii="Consolas" w:hAnsi="Consolas"/>
-        </w:rPr>
-        <w:t>fix.s</w:t>
-      </w:r>
-      <w:proofErr w:type="gramEnd"/>
-      <w:r>
-        <w:t>)</w:t>
-      </w:r>
-      <w:r>
-        <w:t xml:space="preserve"> és az </w:t>
-      </w:r>
-      <w:r>
-        <w:t xml:space="preserve">átrendezett </w:t>
-      </w:r>
-      <w:r>
-        <w:t>(</w:t>
-      </w:r>
-      <w:r>
-        <w:rPr>
-          <w:rFonts w:ascii="Consolas" w:hAnsi="Consolas"/>
-        </w:rPr>
-        <w:t>bcd2bin_reordered.s</w:t>
-      </w:r>
-      <w:r>
-        <w:t>)</w:t>
-      </w:r>
-      <w:r>
-        <w:t xml:space="preserve"> </w:t>
-      </w:r>
-      <w:r>
-        <w:t xml:space="preserve">kód esetén, ha </w:t>
-      </w:r>
-      <w:r>
-        <w:t>bekapcsoljuk az operandus-</w:t>
-      </w:r>
-      <w:proofErr w:type="spellStart"/>
-      <w:r>
-        <w:t>előrecsatolást</w:t>
-      </w:r>
-      <w:proofErr w:type="spellEnd"/>
-      <w:r>
-        <w:t xml:space="preserve"> </w:t>
-      </w:r>
-      <w:r>
-        <w:t>az utasítás-</w:t>
-      </w:r>
-      <w:r>
-        <w:lastRenderedPageBreak/>
-        <w:t>csővezetékben</w:t>
-      </w:r>
-      <w:r>
-        <w:t>?</w:t>
-      </w:r>
-      <w:r>
-        <w:t xml:space="preserve"> Mennyi </w:t>
-      </w:r>
-      <w:r>
-        <w:t xml:space="preserve">az </w:t>
-      </w:r>
-      <w:proofErr w:type="spellStart"/>
-      <w:r>
-        <w:t>előrecsatolás</w:t>
-      </w:r>
-      <w:proofErr w:type="spellEnd"/>
-      <w:r>
-        <w:t xml:space="preserve"> által okozott sebességnövekedés</w:t>
-      </w:r>
-      <w:r>
-        <w:t xml:space="preserve"> a </w:t>
-      </w:r>
-      <w:proofErr w:type="spellStart"/>
-      <w:r>
-        <w:t>stall</w:t>
-      </w:r>
-      <w:proofErr w:type="spellEnd"/>
-      <w:r>
-        <w:t xml:space="preserve"> fázisok beszúrásához képest?</w:t>
-      </w:r>
-    </w:p>
-    <w:p>
-      <w:pPr>
-        <w:pStyle w:val="Megolds"/>
-      </w:pPr>
-      <w:r>
-        <w:t>Megoldás</w:t>
-      </w:r>
-      <w:r>
-        <w:t>:</w:t>
-      </w:r>
-    </w:p>
-    <w:p>
-      <w:pPr>
-        <w:pStyle w:val="Megolds"/>
-      </w:pPr>
-    </w:p>
-    <w:p>
-      <w:pPr>
-        <w:pStyle w:val="Rszfeladat"/>
-      </w:pPr>
-      <w:r>
-        <w:t xml:space="preserve">Mennyi </w:t>
-      </w:r>
-      <w:r>
-        <w:t xml:space="preserve">a </w:t>
-      </w:r>
-      <w:proofErr w:type="spellStart"/>
-      <w:r>
-        <w:t>pipeline</w:t>
-      </w:r>
-      <w:proofErr w:type="spellEnd"/>
-      <w:r>
-        <w:t xml:space="preserve"> végrehajtás</w:t>
-      </w:r>
-      <w:r>
-        <w:t>, az operandus-</w:t>
-      </w:r>
-      <w:proofErr w:type="spellStart"/>
-      <w:r>
-        <w:t>előrecsatolás</w:t>
-      </w:r>
-      <w:proofErr w:type="spellEnd"/>
-      <w:r>
-        <w:t xml:space="preserve"> és az utasítások átrendezése</w:t>
-      </w:r>
-      <w:r>
-        <w:t xml:space="preserve"> segítségével összesen elért sebességnövekedés </w:t>
-      </w:r>
-      <w:r>
-        <w:t xml:space="preserve">az eredeti </w:t>
-      </w:r>
-      <w:r>
-        <w:t>(</w:t>
-      </w:r>
-      <w:r>
-        <w:rPr>
-          <w:rFonts w:ascii="Consolas" w:hAnsi="Consolas"/>
-        </w:rPr>
-        <w:t>bcd2bin_</w:t>
-      </w:r>
-      <w:proofErr w:type="gramStart"/>
-      <w:r>
-        <w:rPr>
-          <w:rFonts w:ascii="Consolas" w:hAnsi="Consolas"/>
-        </w:rPr>
-        <w:t>fix.s</w:t>
-      </w:r>
-      <w:proofErr w:type="gramEnd"/>
+        <w:t>bcd2bin_fix.s</w:t>
+      </w:r>
       <w:r>
         <w:t>)</w:t>
       </w:r>
@@ -5113,7 +4988,6 @@
         <w:t>A létrejött „</w:t>
       </w:r>
       <w:proofErr w:type="spellStart"/>
-      <w:proofErr w:type="gramStart"/>
       <w:r>
         <w:rPr>
           <w:rFonts w:ascii="Consolas" w:hAnsi="Consolas"/>
@@ -5121,7 +4995,6 @@
         <w:t>gcd.s</w:t>
       </w:r>
       <w:proofErr w:type="spellEnd"/>
-      <w:proofErr w:type="gramEnd"/>
       <w:r>
         <w:t xml:space="preserve">” assembly forrásfájlt </w:t>
       </w:r>
@@ -5468,7 +5341,6 @@
         <w:pStyle w:val="Megolds"/>
       </w:pPr>
       <w:r>
-        <w:lastRenderedPageBreak/>
         <w:t>Megoldás:</w:t>
       </w:r>
       <w:r>
@@ -5528,6 +5400,7 @@
       </w:pPr>
       <w:bookmarkStart w:id="2" w:name="_Hlk150260992"/>
       <w:r>
+        <w:lastRenderedPageBreak/>
         <w:br/>
       </w:r>
       <w:r>
@@ -5552,14 +5425,7 @@
       <w:proofErr w:type="spellEnd"/>
       <w:r>
         <w:tab/>
-      </w:r>
-      <w:proofErr w:type="gramStart"/>
-      <w:r>
-        <w:t>sp,sp</w:t>
-      </w:r>
-      <w:proofErr w:type="gramEnd"/>
-      <w:r>
-        <w:t>,-32</w:t>
+        <w:t>sp,sp,-32</w:t>
       </w:r>
       <w:r>
         <w:tab/>
@@ -5918,7 +5784,6 @@
         <w:t>A létrejött „</w:t>
       </w:r>
       <w:proofErr w:type="spellStart"/>
-      <w:proofErr w:type="gramStart"/>
       <w:r>
         <w:rPr>
           <w:rFonts w:ascii="Consolas" w:hAnsi="Consolas"/>
@@ -5926,7 +5791,6 @@
         <w:t>gcd.s</w:t>
       </w:r>
       <w:proofErr w:type="spellEnd"/>
-      <w:proofErr w:type="gramEnd"/>
       <w:r>
         <w:t>” assembly forrásfájlt nevezze át „</w:t>
       </w:r>
@@ -6232,73 +6096,73 @@
         <w:pStyle w:val="Rszfeladat"/>
       </w:pPr>
       <w:r>
+        <w:t>Hasonlíts</w:t>
+      </w:r>
+      <w:r>
+        <w:t>a</w:t>
+      </w:r>
+      <w:r>
+        <w:t xml:space="preserve"> össze a kétféle generált </w:t>
+      </w:r>
+      <w:r>
+        <w:t xml:space="preserve">kód </w:t>
+      </w:r>
+      <w:proofErr w:type="spellStart"/>
+      <w:r>
+        <w:t>futásidejét</w:t>
+      </w:r>
+      <w:proofErr w:type="spellEnd"/>
+      <w:r>
+        <w:t xml:space="preserve">! Ehhez a GCC segítségével futtatható tárgykódot </w:t>
+      </w:r>
+      <w:r>
+        <w:t xml:space="preserve">kell készíteni, amit </w:t>
+      </w:r>
+      <w:r>
+        <w:t>aztán be lehet tölteni a szimulátorba. A</w:t>
+      </w:r>
+      <w:r>
+        <w:t xml:space="preserve"> kétféle tárgykód</w:t>
+      </w:r>
+      <w:r>
+        <w:t xml:space="preserve"> </w:t>
+      </w:r>
+      <w:r>
+        <w:t xml:space="preserve">létrehozásához adja ki </w:t>
+      </w:r>
+      <w:r>
+        <w:t xml:space="preserve">a terminálban </w:t>
+      </w:r>
+      <w:r>
+        <w:t>a</w:t>
+      </w:r>
+      <w:r>
+        <w:t xml:space="preserve"> </w:t>
+      </w:r>
+      <w:proofErr w:type="spellStart"/>
+      <w:r>
+        <w:t>kövezkező</w:t>
+      </w:r>
+      <w:proofErr w:type="spellEnd"/>
+      <w:r>
+        <w:t xml:space="preserve"> </w:t>
+      </w:r>
+      <w:r>
+        <w:t xml:space="preserve">két </w:t>
+      </w:r>
+      <w:r>
+        <w:t>parancs</w:t>
+      </w:r>
+      <w:r>
+        <w:t>ot:</w:t>
+      </w:r>
+    </w:p>
+    <w:p>
+      <w:pPr>
+        <w:pStyle w:val="Kd"/>
+      </w:pPr>
+      <w:r>
         <w:lastRenderedPageBreak/>
-        <w:t>Hasonlíts</w:t>
-      </w:r>
-      <w:r>
-        <w:t>a</w:t>
-      </w:r>
-      <w:r>
-        <w:t xml:space="preserve"> össze a kétféle generált </w:t>
-      </w:r>
-      <w:r>
-        <w:t xml:space="preserve">kód </w:t>
-      </w:r>
-      <w:proofErr w:type="spellStart"/>
-      <w:r>
-        <w:t>futásidejét</w:t>
-      </w:r>
-      <w:proofErr w:type="spellEnd"/>
-      <w:r>
-        <w:t xml:space="preserve">! Ehhez a GCC segítségével futtatható tárgykódot </w:t>
-      </w:r>
-      <w:r>
-        <w:t xml:space="preserve">kell készíteni, amit </w:t>
-      </w:r>
-      <w:r>
-        <w:t>aztán be lehet tölteni a szimulátorba. A</w:t>
-      </w:r>
-      <w:r>
-        <w:t xml:space="preserve"> kétféle tárgykód</w:t>
-      </w:r>
-      <w:r>
-        <w:t xml:space="preserve"> </w:t>
-      </w:r>
-      <w:r>
-        <w:t xml:space="preserve">létrehozásához adja ki </w:t>
-      </w:r>
-      <w:r>
-        <w:t xml:space="preserve">a terminálban </w:t>
-      </w:r>
-      <w:r>
-        <w:t>a</w:t>
-      </w:r>
-      <w:r>
-        <w:t xml:space="preserve"> </w:t>
-      </w:r>
-      <w:proofErr w:type="spellStart"/>
-      <w:r>
-        <w:t>kövezkező</w:t>
-      </w:r>
-      <w:proofErr w:type="spellEnd"/>
-      <w:r>
-        <w:t xml:space="preserve"> </w:t>
-      </w:r>
-      <w:r>
-        <w:t xml:space="preserve">két </w:t>
-      </w:r>
-      <w:r>
-        <w:t>parancs</w:t>
-      </w:r>
-      <w:r>
-        <w:t>ot:</w:t>
-      </w:r>
-    </w:p>
-    <w:p>
-      <w:pPr>
-        <w:pStyle w:val="Kd"/>
-      </w:pPr>
-      <w:r>
         <w:br/>
       </w:r>
       <w:r>
@@ -6572,11 +6436,7 @@
         <w:t>T</w:t>
       </w:r>
       <w:r>
-        <w:t xml:space="preserve">öltse be a </w:t>
-      </w:r>
-      <w:proofErr w:type="gramStart"/>
-      <w:r>
-        <w:t xml:space="preserve">létrejött </w:t>
+        <w:t xml:space="preserve">öltse be a létrejött </w:t>
       </w:r>
       <w:r>
         <w:rPr>
@@ -6592,7 +6452,6 @@
         <w:t>elf</w:t>
       </w:r>
       <w:proofErr w:type="spellEnd"/>
-      <w:proofErr w:type="gramEnd"/>
       <w:r>
         <w:t xml:space="preserve"> fájlokat </w:t>
       </w:r>
@@ -6669,11 +6528,7 @@
         <w:t xml:space="preserve"> felugró ablakában </w:t>
       </w:r>
       <w:r>
-        <w:t xml:space="preserve">adja meg </w:t>
-      </w:r>
-      <w:proofErr w:type="gramStart"/>
-      <w:r>
-        <w:t>a</w:t>
+        <w:t>adja meg a</w:t>
       </w:r>
       <w:r>
         <w:t xml:space="preserve">z </w:t>
@@ -6692,7 +6547,6 @@
         <w:t>elf</w:t>
       </w:r>
       <w:proofErr w:type="spellEnd"/>
-      <w:proofErr w:type="gramEnd"/>
       <w:r>
         <w:t xml:space="preserve"> fájl elérési útját</w:t>
       </w:r>
@@ -6896,10 +6750,10 @@
         <w:tblLook w:val="04A0" w:firstRow="1" w:lastRow="0" w:firstColumn="1" w:lastColumn="0" w:noHBand="0" w:noVBand="1"/>
       </w:tblPr>
       <w:tblGrid>
-        <w:gridCol w:w="2268"/>
+        <w:gridCol w:w="2835"/>
         <w:gridCol w:w="1417"/>
         <w:gridCol w:w="1417"/>
-        <w:gridCol w:w="2551"/>
+        <w:gridCol w:w="2835"/>
       </w:tblGrid>
       <w:tr>
         <w:trPr>
@@ -6908,7 +6762,7 @@
         </w:trPr>
         <w:tc>
           <w:tcPr>
-            <w:tcW w:w="2268" w:type="dxa"/>
+            <w:tcW w:w="2835" w:type="dxa"/>
             <w:vAlign w:val="center"/>
           </w:tcPr>
           <w:p>
@@ -6988,7 +6842,7 @@
         </w:tc>
         <w:tc>
           <w:tcPr>
-            <w:tcW w:w="2551" w:type="dxa"/>
+            <w:tcW w:w="2835" w:type="dxa"/>
             <w:vAlign w:val="center"/>
           </w:tcPr>
           <w:p>
@@ -7017,7 +6871,7 @@
         </w:trPr>
         <w:tc>
           <w:tcPr>
-            <w:tcW w:w="2268" w:type="dxa"/>
+            <w:tcW w:w="2835" w:type="dxa"/>
             <w:vAlign w:val="center"/>
           </w:tcPr>
           <w:p>
@@ -7062,7 +6916,7 @@
         </w:tc>
         <w:tc>
           <w:tcPr>
-            <w:tcW w:w="2551" w:type="dxa"/>
+            <w:tcW w:w="2835" w:type="dxa"/>
             <w:vAlign w:val="center"/>
           </w:tcPr>
           <w:p>
@@ -7083,7 +6937,7 @@
         </w:trPr>
         <w:tc>
           <w:tcPr>
-            <w:tcW w:w="2268" w:type="dxa"/>
+            <w:tcW w:w="2835" w:type="dxa"/>
             <w:vAlign w:val="center"/>
           </w:tcPr>
           <w:p>
@@ -7128,7 +6982,7 @@
         </w:tc>
         <w:tc>
           <w:tcPr>
-            <w:tcW w:w="2551" w:type="dxa"/>
+            <w:tcW w:w="2835" w:type="dxa"/>
             <w:vAlign w:val="center"/>
           </w:tcPr>
           <w:p>
@@ -7146,33 +7000,9 @@
     <w:p/>
     <w:p>
       <w:pPr>
-        <w:spacing w:before="0" w:after="0"/>
-        <w:jc w:val="left"/>
-        <w:rPr>
-          <w:rFonts w:eastAsia="SimSun" w:cs="Arial"/>
-          <w:b/>
-          <w:bCs/>
-          <w:i/>
-          <w:iCs/>
-          <w:sz w:val="28"/>
-          <w:szCs w:val="28"/>
-          <w14:shadow w14:blurRad="50800" w14:dist="38100" w14:dir="2700000" w14:sx="100000" w14:sy="100000" w14:kx="0" w14:ky="0" w14:algn="tl">
-            <w14:srgbClr w14:val="000000">
-              <w14:alpha w14:val="60000"/>
-            </w14:srgbClr>
-          </w14:shadow>
-        </w:rPr>
-      </w:pPr>
-      <w:r>
-        <w:br w:type="page"/>
-      </w:r>
-    </w:p>
-    <w:p>
-      <w:pPr>
         <w:pStyle w:val="Cmsor2"/>
       </w:pPr>
       <w:r>
-        <w:lastRenderedPageBreak/>
         <w:t>Optimalizáló fordító hatásának vizsgálata</w:t>
       </w:r>
       <w:r>
@@ -7338,21 +7168,10 @@
         <w:rPr>
           <w:rFonts w:ascii="Consolas" w:hAnsi="Consolas"/>
         </w:rPr>
-        <w:t>1.</w:t>
-      </w:r>
-      <w:proofErr w:type="gramStart"/>
-      <w:r>
-        <w:rPr>
-          <w:rFonts w:ascii="Consolas" w:hAnsi="Consolas"/>
-        </w:rPr>
-        <w:t>s</w:t>
-      </w:r>
-      <w:r>
-        <w:t>”-</w:t>
-      </w:r>
-      <w:proofErr w:type="gramEnd"/>
-      <w:r>
-        <w:t xml:space="preserve">re, </w:t>
+        <w:t>1.s</w:t>
+      </w:r>
+      <w:r>
+        <w:t xml:space="preserve">”-re, </w:t>
       </w:r>
       <w:r>
         <w:t xml:space="preserve">hogy egy későbbi fordítás ne írja majd felül. </w:t>
@@ -7416,15 +7235,7 @@
         <w:contextualSpacing/>
       </w:pPr>
       <w:r>
-        <w:t xml:space="preserve">int </w:t>
-      </w:r>
-      <w:proofErr w:type="gramStart"/>
-      <w:r>
-        <w:t>a[</w:t>
-      </w:r>
-      <w:proofErr w:type="gramEnd"/>
-      <w:r>
-        <w:t>64]</w:t>
+        <w:t>int a[64]</w:t>
       </w:r>
       <w:r>
         <w:t xml:space="preserve"> </w:t>
@@ -7564,6 +7375,7 @@
           <w:numId w:val="21"/>
         </w:numPr>
       </w:pPr>
+      <w:bookmarkStart w:id="7" w:name="_Ref150373514"/>
       <w:r>
         <w:t xml:space="preserve">Mutassa be, hogyan készíti elő a </w:t>
       </w:r>
@@ -7689,12 +7501,14 @@
         <w:t xml:space="preserve"> Írja melléjük kommentben!</w:t>
       </w:r>
       <w:bookmarkEnd w:id="6"/>
+      <w:bookmarkEnd w:id="7"/>
     </w:p>
     <w:p>
       <w:pPr>
         <w:pStyle w:val="Megoldskd"/>
       </w:pPr>
       <w:r>
+        <w:lastRenderedPageBreak/>
         <w:br/>
       </w:r>
       <w:r>
@@ -7724,15 +7538,7 @@
       <w:proofErr w:type="spellEnd"/>
       <w:r>
         <w:tab/>
-        <w:t>a</w:t>
-      </w:r>
-      <w:proofErr w:type="gramStart"/>
-      <w:r>
-        <w:t>1,zero</w:t>
-      </w:r>
-      <w:proofErr w:type="gramEnd"/>
-      <w:r>
-        <w:t>,.L4</w:t>
+        <w:t>a1,zero,.L4</w:t>
       </w:r>
       <w:r>
         <w:tab/>
@@ -8034,13 +7840,7 @@
         <w:pStyle w:val="Megoldskd"/>
       </w:pPr>
       <w:r>
-        <w:t xml:space="preserve">      # </w:t>
-      </w:r>
-      <w:r>
-        <w:t>Vonatkozó</w:t>
-      </w:r>
-      <w:r>
-        <w:t xml:space="preserve"> kódrészlet:</w:t>
+        <w:t xml:space="preserve">      # Vonatkozó kódrészlet:</w:t>
       </w:r>
     </w:p>
     <w:p>
@@ -8151,11 +7951,7 @@
         <w:t>”</w:t>
       </w:r>
       <w:r>
-        <w:t xml:space="preserve"> </w:t>
-      </w:r>
-      <w:r>
-        <w:lastRenderedPageBreak/>
-        <w:t xml:space="preserve">optimalizálási szintje, </w:t>
+        <w:t xml:space="preserve"> optimalizálási szintje, </w:t>
       </w:r>
       <w:r>
         <w:t xml:space="preserve">de </w:t>
@@ -8317,16 +8113,8 @@
         <w:rPr>
           <w:rFonts w:ascii="Consolas" w:hAnsi="Consolas"/>
         </w:rPr>
-        <w:t>1_</w:t>
-      </w:r>
-      <w:proofErr w:type="gramStart"/>
-      <w:r>
-        <w:rPr>
-          <w:rFonts w:ascii="Consolas" w:hAnsi="Consolas"/>
-        </w:rPr>
-        <w:t>unroll.s</w:t>
-      </w:r>
-      <w:proofErr w:type="gramEnd"/>
+        <w:t>1_unroll.s</w:t>
+      </w:r>
       <w:r>
         <w:t>”-re</w:t>
       </w:r>
@@ -8396,7 +8184,10 @@
         <w:t>vagyis</w:t>
       </w:r>
       <w:r>
-        <w:t xml:space="preserve"> az </w:t>
+        <w:t xml:space="preserve"> az</w:t>
+      </w:r>
+      <w:r>
+        <w:t xml:space="preserve"> </w:t>
       </w:r>
       <w:r>
         <w:fldChar w:fldCharType="begin"/>
@@ -8420,7 +8211,7 @@
         <w:fldChar w:fldCharType="begin"/>
       </w:r>
       <w:r>
-        <w:instrText xml:space="preserve"> REF _Ref150269957 \r \h </w:instrText>
+        <w:instrText xml:space="preserve"> REF _Ref150373514 \r \h </w:instrText>
       </w:r>
       <w:r>
         <w:fldChar w:fldCharType="separate"/>
@@ -8807,6 +8598,7 @@
         <w:ind w:left="567"/>
       </w:pPr>
       <w:r>
+        <w:lastRenderedPageBreak/>
         <w:t xml:space="preserve">A szimulált processzorban legyen bekapcsolva a </w:t>
       </w:r>
       <w:proofErr w:type="spellStart"/>
@@ -8865,10 +8657,10 @@
         <w:tblLook w:val="04A0" w:firstRow="1" w:lastRow="0" w:firstColumn="1" w:lastColumn="0" w:noHBand="0" w:noVBand="1"/>
       </w:tblPr>
       <w:tblGrid>
-        <w:gridCol w:w="2268"/>
+        <w:gridCol w:w="2835"/>
         <w:gridCol w:w="1417"/>
         <w:gridCol w:w="1417"/>
-        <w:gridCol w:w="2551"/>
+        <w:gridCol w:w="2835"/>
       </w:tblGrid>
       <w:tr>
         <w:trPr>
@@ -8877,7 +8669,7 @@
         </w:trPr>
         <w:tc>
           <w:tcPr>
-            <w:tcW w:w="2268" w:type="dxa"/>
+            <w:tcW w:w="2835" w:type="dxa"/>
             <w:vAlign w:val="center"/>
           </w:tcPr>
           <w:p>
@@ -8957,7 +8749,7 @@
         </w:tc>
         <w:tc>
           <w:tcPr>
-            <w:tcW w:w="2551" w:type="dxa"/>
+            <w:tcW w:w="2835" w:type="dxa"/>
             <w:vAlign w:val="center"/>
           </w:tcPr>
           <w:p>
@@ -8993,7 +8785,7 @@
         </w:trPr>
         <w:tc>
           <w:tcPr>
-            <w:tcW w:w="2268" w:type="dxa"/>
+            <w:tcW w:w="2835" w:type="dxa"/>
             <w:vAlign w:val="center"/>
           </w:tcPr>
           <w:p>
@@ -9038,7 +8830,7 @@
         </w:tc>
         <w:tc>
           <w:tcPr>
-            <w:tcW w:w="2551" w:type="dxa"/>
+            <w:tcW w:w="2835" w:type="dxa"/>
             <w:vAlign w:val="center"/>
           </w:tcPr>
           <w:p>
@@ -9059,7 +8851,7 @@
         </w:trPr>
         <w:tc>
           <w:tcPr>
-            <w:tcW w:w="2268" w:type="dxa"/>
+            <w:tcW w:w="2835" w:type="dxa"/>
             <w:vAlign w:val="center"/>
           </w:tcPr>
           <w:p>
@@ -9104,7 +8896,7 @@
         </w:tc>
         <w:tc>
           <w:tcPr>
-            <w:tcW w:w="2551" w:type="dxa"/>
+            <w:tcW w:w="2835" w:type="dxa"/>
             <w:vAlign w:val="center"/>
           </w:tcPr>
           <w:p>
@@ -9122,7 +8914,7 @@
         </w:trPr>
         <w:tc>
           <w:tcPr>
-            <w:tcW w:w="2268" w:type="dxa"/>
+            <w:tcW w:w="2835" w:type="dxa"/>
             <w:vAlign w:val="center"/>
           </w:tcPr>
           <w:p>
@@ -9172,7 +8964,7 @@
         </w:tc>
         <w:tc>
           <w:tcPr>
-            <w:tcW w:w="2551" w:type="dxa"/>
+            <w:tcW w:w="2835" w:type="dxa"/>
             <w:vAlign w:val="center"/>
           </w:tcPr>
           <w:p>
@@ -9194,13 +8986,598 @@
           <w:rFonts w:eastAsia="SimSun"/>
         </w:rPr>
       </w:pPr>
-      <w:bookmarkStart w:id="7" w:name="_Irodalomjegyzék"/>
-      <w:bookmarkStart w:id="8" w:name="_Irodalomjegyzék_1"/>
-      <w:bookmarkEnd w:id="7"/>
+      <w:bookmarkStart w:id="8" w:name="_Irodalomjegyzék"/>
+      <w:bookmarkStart w:id="9" w:name="_Irodalomjegyzék_1"/>
       <w:bookmarkEnd w:id="8"/>
+      <w:bookmarkEnd w:id="9"/>
+    </w:p>
+    <w:p>
+      <w:pPr>
+        <w:spacing w:before="0" w:after="0"/>
+        <w:jc w:val="left"/>
+        <w:rPr>
+          <w:rFonts w:eastAsia="SimSun" w:cs="Arial"/>
+          <w:b/>
+          <w:bCs/>
+          <w:kern w:val="32"/>
+          <w:sz w:val="32"/>
+          <w:szCs w:val="32"/>
+          <w14:shadow w14:blurRad="50800" w14:dist="38100" w14:dir="2700000" w14:sx="100000" w14:sy="100000" w14:kx="0" w14:ky="0" w14:algn="tl">
+            <w14:srgbClr w14:val="000000">
+              <w14:alpha w14:val="60000"/>
+            </w14:srgbClr>
+          </w14:shadow>
+        </w:rPr>
+      </w:pPr>
+      <w:bookmarkStart w:id="10" w:name="_Ref49076399"/>
+      <w:r>
+        <w:rPr>
+          <w:rFonts w:eastAsia="SimSun"/>
+        </w:rPr>
+        <w:br w:type="page"/>
+      </w:r>
+    </w:p>
+    <w:p>
+      <w:pPr>
+        <w:pStyle w:val="Cmsor1"/>
+        <w:rPr>
+          <w:rFonts w:eastAsia="SimSun"/>
+        </w:rPr>
+      </w:pPr>
+      <w:r>
+        <w:rPr>
+          <w:rFonts w:eastAsia="SimSun"/>
+        </w:rPr>
+        <w:lastRenderedPageBreak/>
+        <w:t>Irodalomjegyzék</w:t>
+      </w:r>
+      <w:bookmarkEnd w:id="10"/>
+    </w:p>
+    <w:p>
+      <w:pPr>
+        <w:pStyle w:val="Listaszerbekezds"/>
+        <w:numPr>
+          <w:ilvl w:val="0"/>
+          <w:numId w:val="7"/>
+        </w:numPr>
+        <w:ind w:left="357" w:hanging="357"/>
+        <w:contextualSpacing w:val="0"/>
+        <w:jc w:val="left"/>
+        <w:rPr>
+          <w:rFonts w:eastAsia="SimSun"/>
+        </w:rPr>
+      </w:pPr>
+      <w:bookmarkStart w:id="11" w:name="_Ref150266438"/>
+      <w:r>
+        <w:rPr>
+          <w:rFonts w:eastAsia="SimSun"/>
+        </w:rPr>
+        <w:t>Gál Tibor, Tevesz Gábor, Kiss Domokos: Nagyteljesítményű mikrokontrollerek és interfészek (Elektronikus jegyzet), I. rész – Nagyteljesítményű mikrokontrollerek</w:t>
+      </w:r>
+      <w:r>
+        <w:rPr>
+          <w:rFonts w:eastAsia="SimSun"/>
+        </w:rPr>
+        <w:br/>
+      </w:r>
+      <w:hyperlink r:id="rId13" w:history="1">
+        <w:r>
+          <w:rPr>
+            <w:rStyle w:val="Hiperhivatkozs"/>
+            <w:rFonts w:eastAsia="SimSun"/>
+          </w:rPr>
+          <w:t>https://www.aut.bme.hu/Course/VIAUMA18</w:t>
+        </w:r>
+      </w:hyperlink>
+      <w:bookmarkEnd w:id="11"/>
+      <w:r>
+        <w:rPr>
+          <w:rFonts w:eastAsia="SimSun"/>
+        </w:rPr>
+        <w:t xml:space="preserve"> </w:t>
+      </w:r>
+    </w:p>
+    <w:p>
+      <w:pPr>
+        <w:pStyle w:val="Listaszerbekezds"/>
+        <w:numPr>
+          <w:ilvl w:val="0"/>
+          <w:numId w:val="7"/>
+        </w:numPr>
+        <w:ind w:left="357" w:hanging="357"/>
+        <w:contextualSpacing w:val="0"/>
+        <w:jc w:val="left"/>
+        <w:rPr>
+          <w:rFonts w:eastAsia="SimSun"/>
+        </w:rPr>
+      </w:pPr>
+      <w:bookmarkStart w:id="12" w:name="_Ref150284223"/>
+      <w:r>
+        <w:t xml:space="preserve">RISC-V ISA </w:t>
+      </w:r>
+      <w:proofErr w:type="spellStart"/>
+      <w:r>
+        <w:t>Specifications</w:t>
+      </w:r>
+      <w:proofErr w:type="spellEnd"/>
+      <w:r>
+        <w:t xml:space="preserve"> </w:t>
+      </w:r>
+      <w:proofErr w:type="spellStart"/>
+      <w:r>
+        <w:t>Volume</w:t>
+      </w:r>
+      <w:proofErr w:type="spellEnd"/>
+      <w:r>
+        <w:t xml:space="preserve"> 1, </w:t>
+      </w:r>
+      <w:proofErr w:type="spellStart"/>
+      <w:r>
+        <w:t>Unprivileged</w:t>
+      </w:r>
+      <w:proofErr w:type="spellEnd"/>
+      <w:r>
+        <w:t xml:space="preserve"> </w:t>
+      </w:r>
+      <w:proofErr w:type="spellStart"/>
+      <w:r>
+        <w:t>Specification</w:t>
+      </w:r>
+      <w:proofErr w:type="spellEnd"/>
+      <w:r>
+        <w:t xml:space="preserve"> version 20191213, </w:t>
+      </w:r>
+      <w:hyperlink r:id="rId14" w:history="1">
+        <w:r>
+          <w:rPr>
+            <w:rStyle w:val="Hiperhivatkozs"/>
+          </w:rPr>
+          <w:t>https://github.com/riscv/riscv-isa-manual/releases/download/Ratified-IMAFDQC/riscv-spec-20191213.pdf</w:t>
+        </w:r>
+      </w:hyperlink>
+      <w:bookmarkEnd w:id="12"/>
+      <w:r>
+        <w:t xml:space="preserve"> </w:t>
+      </w:r>
+    </w:p>
+    <w:p>
+      <w:pPr>
+        <w:pStyle w:val="Listaszerbekezds"/>
+        <w:numPr>
+          <w:ilvl w:val="0"/>
+          <w:numId w:val="7"/>
+        </w:numPr>
+        <w:ind w:left="357" w:hanging="357"/>
+        <w:contextualSpacing w:val="0"/>
+        <w:jc w:val="left"/>
+        <w:rPr>
+          <w:rFonts w:eastAsia="SimSun"/>
+        </w:rPr>
+      </w:pPr>
+      <w:bookmarkStart w:id="13" w:name="_Ref150193960"/>
+      <w:r>
+        <w:rPr>
+          <w:rFonts w:eastAsia="SimSun"/>
+        </w:rPr>
+        <w:t xml:space="preserve">RISC-V </w:t>
+      </w:r>
+      <w:proofErr w:type="spellStart"/>
+      <w:r>
+        <w:rPr>
+          <w:rFonts w:eastAsia="SimSun"/>
+        </w:rPr>
+        <w:t>ABIs</w:t>
+      </w:r>
+      <w:proofErr w:type="spellEnd"/>
+      <w:r>
+        <w:rPr>
+          <w:rFonts w:eastAsia="SimSun"/>
+        </w:rPr>
+        <w:t xml:space="preserve"> </w:t>
+      </w:r>
+      <w:proofErr w:type="spellStart"/>
+      <w:r>
+        <w:rPr>
+          <w:rFonts w:eastAsia="SimSun"/>
+        </w:rPr>
+        <w:t>Specification</w:t>
+      </w:r>
+      <w:proofErr w:type="spellEnd"/>
+      <w:r>
+        <w:rPr>
+          <w:rFonts w:eastAsia="SimSun"/>
+        </w:rPr>
+        <w:t xml:space="preserve">, </w:t>
+      </w:r>
+      <w:r>
+        <w:rPr>
+          <w:rFonts w:eastAsia="SimSun"/>
+        </w:rPr>
+        <w:t xml:space="preserve">Version 1.0: </w:t>
+      </w:r>
+      <w:proofErr w:type="spellStart"/>
+      <w:r>
+        <w:rPr>
+          <w:rFonts w:eastAsia="SimSun"/>
+        </w:rPr>
+        <w:t>Ratified</w:t>
+      </w:r>
+      <w:proofErr w:type="spellEnd"/>
+      <w:r>
+        <w:rPr>
+          <w:rFonts w:eastAsia="SimSun"/>
+        </w:rPr>
+        <w:t xml:space="preserve">, </w:t>
+      </w:r>
+      <w:r>
+        <w:rPr>
+          <w:rFonts w:eastAsia="SimSun"/>
+        </w:rPr>
+        <w:br/>
+      </w:r>
+      <w:hyperlink r:id="rId15" w:history="1">
+        <w:r>
+          <w:rPr>
+            <w:rStyle w:val="Hiperhivatkozs"/>
+            <w:rFonts w:eastAsia="SimSun"/>
+          </w:rPr>
+          <w:t>https://github.com/riscv-non-isa/riscv-elf-psabi-doc/releases/tag/v1.0</w:t>
+        </w:r>
+      </w:hyperlink>
+      <w:bookmarkEnd w:id="13"/>
+      <w:r>
+        <w:rPr>
+          <w:rFonts w:eastAsia="SimSun"/>
+        </w:rPr>
+        <w:t xml:space="preserve"> </w:t>
+      </w:r>
+    </w:p>
+    <w:p>
+      <w:pPr>
+        <w:pStyle w:val="Listaszerbekezds"/>
+        <w:numPr>
+          <w:ilvl w:val="0"/>
+          <w:numId w:val="7"/>
+        </w:numPr>
+        <w:ind w:left="357" w:hanging="357"/>
+        <w:contextualSpacing w:val="0"/>
+        <w:jc w:val="left"/>
+        <w:rPr>
+          <w:rFonts w:eastAsia="SimSun"/>
+        </w:rPr>
+      </w:pPr>
+      <w:bookmarkStart w:id="14" w:name="_Ref150284405"/>
+      <w:r>
+        <w:rPr>
+          <w:rFonts w:eastAsia="SimSun"/>
+        </w:rPr>
+        <w:t xml:space="preserve">RISC-V </w:t>
+      </w:r>
+      <w:proofErr w:type="spellStart"/>
+      <w:r>
+        <w:rPr>
+          <w:rFonts w:eastAsia="SimSun"/>
+        </w:rPr>
+        <w:t>Instruction</w:t>
+      </w:r>
+      <w:proofErr w:type="spellEnd"/>
+      <w:r>
+        <w:rPr>
+          <w:rFonts w:eastAsia="SimSun"/>
+        </w:rPr>
+        <w:t xml:space="preserve"> </w:t>
+      </w:r>
+      <w:proofErr w:type="spellStart"/>
+      <w:r>
+        <w:rPr>
+          <w:rFonts w:eastAsia="SimSun"/>
+        </w:rPr>
+        <w:t>Set</w:t>
+      </w:r>
+      <w:proofErr w:type="spellEnd"/>
+      <w:r>
+        <w:rPr>
+          <w:rFonts w:eastAsia="SimSun"/>
+        </w:rPr>
+        <w:t xml:space="preserve"> </w:t>
+      </w:r>
+      <w:proofErr w:type="spellStart"/>
+      <w:r>
+        <w:rPr>
+          <w:rFonts w:eastAsia="SimSun"/>
+        </w:rPr>
+        <w:t>Specifications</w:t>
+      </w:r>
+      <w:proofErr w:type="spellEnd"/>
+      <w:r>
+        <w:rPr>
+          <w:rFonts w:eastAsia="SimSun"/>
+        </w:rPr>
+        <w:t xml:space="preserve"> (Összefoglaló),</w:t>
+      </w:r>
+      <w:r>
+        <w:rPr>
+          <w:rFonts w:eastAsia="SimSun"/>
+        </w:rPr>
+        <w:br/>
+      </w:r>
+      <w:hyperlink r:id="rId16" w:history="1">
+        <w:r>
+          <w:rPr>
+            <w:rStyle w:val="Hiperhivatkozs"/>
+            <w:rFonts w:eastAsia="SimSun"/>
+          </w:rPr>
+          <w:t>https://msyksphinz-self.github.io/riscv-isadoc/html/index.html</w:t>
+        </w:r>
+      </w:hyperlink>
+      <w:bookmarkEnd w:id="14"/>
+      <w:r>
+        <w:rPr>
+          <w:rFonts w:eastAsia="SimSun"/>
+        </w:rPr>
+        <w:t xml:space="preserve"> </w:t>
+      </w:r>
+    </w:p>
+    <w:p>
+      <w:pPr>
+        <w:pStyle w:val="Listaszerbekezds"/>
+        <w:numPr>
+          <w:ilvl w:val="0"/>
+          <w:numId w:val="7"/>
+        </w:numPr>
+        <w:ind w:left="357" w:hanging="357"/>
+        <w:contextualSpacing w:val="0"/>
+        <w:jc w:val="left"/>
+        <w:rPr>
+          <w:rFonts w:eastAsia="SimSun"/>
+        </w:rPr>
+      </w:pPr>
+      <w:proofErr w:type="spellStart"/>
+      <w:r>
+        <w:rPr>
+          <w:rFonts w:eastAsia="SimSun"/>
+        </w:rPr>
+        <w:t>QtRvSim</w:t>
+      </w:r>
+      <w:proofErr w:type="spellEnd"/>
+      <w:r>
+        <w:rPr>
+          <w:rFonts w:eastAsia="SimSun"/>
+        </w:rPr>
+        <w:t xml:space="preserve">: </w:t>
+      </w:r>
+      <w:r>
+        <w:rPr>
+          <w:rFonts w:eastAsia="SimSun"/>
+        </w:rPr>
+        <w:t xml:space="preserve">RISC-V CPU </w:t>
+      </w:r>
+      <w:proofErr w:type="spellStart"/>
+      <w:r>
+        <w:rPr>
+          <w:rFonts w:eastAsia="SimSun"/>
+        </w:rPr>
+        <w:t>simulator</w:t>
+      </w:r>
+      <w:proofErr w:type="spellEnd"/>
+      <w:r>
+        <w:rPr>
+          <w:rFonts w:eastAsia="SimSun"/>
+        </w:rPr>
+        <w:t xml:space="preserve"> </w:t>
+      </w:r>
+      <w:proofErr w:type="spellStart"/>
+      <w:r>
+        <w:rPr>
+          <w:rFonts w:eastAsia="SimSun"/>
+        </w:rPr>
+        <w:t>for</w:t>
+      </w:r>
+      <w:proofErr w:type="spellEnd"/>
+      <w:r>
+        <w:rPr>
+          <w:rFonts w:eastAsia="SimSun"/>
+        </w:rPr>
+        <w:t xml:space="preserve"> </w:t>
+      </w:r>
+      <w:proofErr w:type="spellStart"/>
+      <w:r>
+        <w:rPr>
+          <w:rFonts w:eastAsia="SimSun"/>
+        </w:rPr>
+        <w:t>education</w:t>
+      </w:r>
+      <w:proofErr w:type="spellEnd"/>
+      <w:r>
+        <w:rPr>
+          <w:rFonts w:eastAsia="SimSun"/>
+        </w:rPr>
+        <w:t xml:space="preserve">, </w:t>
+      </w:r>
+      <w:hyperlink r:id="rId17" w:history="1">
+        <w:r>
+          <w:rPr>
+            <w:rStyle w:val="Hiperhivatkozs"/>
+            <w:rFonts w:eastAsia="SimSun"/>
+          </w:rPr>
+          <w:t>https://github.com/cvut/qtrvsim</w:t>
+        </w:r>
+      </w:hyperlink>
+      <w:r>
+        <w:rPr>
+          <w:rFonts w:eastAsia="SimSun"/>
+        </w:rPr>
+        <w:t xml:space="preserve"> </w:t>
+      </w:r>
+    </w:p>
+    <w:p>
+      <w:pPr>
+        <w:pStyle w:val="Listaszerbekezds"/>
+        <w:numPr>
+          <w:ilvl w:val="0"/>
+          <w:numId w:val="7"/>
+        </w:numPr>
+        <w:ind w:left="357" w:hanging="357"/>
+        <w:contextualSpacing w:val="0"/>
+        <w:jc w:val="left"/>
+        <w:rPr>
+          <w:rFonts w:eastAsia="SimSun"/>
+        </w:rPr>
+      </w:pPr>
+      <w:proofErr w:type="spellStart"/>
+      <w:r>
+        <w:rPr>
+          <w:rFonts w:eastAsia="SimSun"/>
+        </w:rPr>
+        <w:t>QtRvSim</w:t>
+      </w:r>
+      <w:proofErr w:type="spellEnd"/>
+      <w:r>
+        <w:rPr>
+          <w:rFonts w:eastAsia="SimSun"/>
+        </w:rPr>
+        <w:t xml:space="preserve"> online, </w:t>
+      </w:r>
+      <w:hyperlink r:id="rId18" w:history="1">
+        <w:r>
+          <w:rPr>
+            <w:rStyle w:val="Hiperhivatkozs"/>
+            <w:rFonts w:eastAsia="SimSun"/>
+          </w:rPr>
+          <w:t>https://comparch.edu.cvut.cz/qtrvsim/app/</w:t>
+        </w:r>
+      </w:hyperlink>
+      <w:r>
+        <w:rPr>
+          <w:rFonts w:eastAsia="SimSun"/>
+        </w:rPr>
+        <w:t xml:space="preserve"> </w:t>
+      </w:r>
+    </w:p>
+    <w:p>
+      <w:pPr>
+        <w:pStyle w:val="Listaszerbekezds"/>
+        <w:numPr>
+          <w:ilvl w:val="0"/>
+          <w:numId w:val="7"/>
+        </w:numPr>
+        <w:ind w:left="357" w:hanging="357"/>
+        <w:contextualSpacing w:val="0"/>
+        <w:jc w:val="left"/>
+        <w:rPr>
+          <w:rFonts w:eastAsia="SimSun"/>
+        </w:rPr>
+      </w:pPr>
+      <w:r>
+        <w:rPr>
+          <w:rFonts w:eastAsia="SimSun"/>
+        </w:rPr>
+        <w:t xml:space="preserve">RISC-V Assembler </w:t>
+      </w:r>
+      <w:proofErr w:type="spellStart"/>
+      <w:r>
+        <w:rPr>
+          <w:rFonts w:eastAsia="SimSun"/>
+        </w:rPr>
+        <w:t>Reference</w:t>
+      </w:r>
+      <w:proofErr w:type="spellEnd"/>
+      <w:r>
+        <w:rPr>
+          <w:rFonts w:eastAsia="SimSun"/>
+        </w:rPr>
+        <w:t xml:space="preserve">, </w:t>
+      </w:r>
+      <w:hyperlink r:id="rId19" w:history="1">
+        <w:r>
+          <w:rPr>
+            <w:rStyle w:val="Hiperhivatkozs"/>
+            <w:rFonts w:eastAsia="SimSun"/>
+          </w:rPr>
+          <w:t>https://michaeljclark.github.io/asm.html</w:t>
+        </w:r>
+      </w:hyperlink>
+      <w:r>
+        <w:rPr>
+          <w:rFonts w:eastAsia="SimSun"/>
+        </w:rPr>
+        <w:t xml:space="preserve"> </w:t>
+      </w:r>
+    </w:p>
+    <w:p>
+      <w:pPr>
+        <w:pStyle w:val="Listaszerbekezds"/>
+        <w:numPr>
+          <w:ilvl w:val="0"/>
+          <w:numId w:val="7"/>
+        </w:numPr>
+        <w:ind w:left="357" w:hanging="357"/>
+        <w:contextualSpacing w:val="0"/>
+        <w:jc w:val="left"/>
+        <w:rPr>
+          <w:rFonts w:eastAsia="SimSun"/>
+        </w:rPr>
+      </w:pPr>
+      <w:r>
+        <w:rPr>
+          <w:rFonts w:eastAsia="SimSun"/>
+        </w:rPr>
+        <w:t xml:space="preserve">Matt </w:t>
+      </w:r>
+      <w:proofErr w:type="spellStart"/>
+      <w:r>
+        <w:rPr>
+          <w:rFonts w:eastAsia="SimSun"/>
+        </w:rPr>
+        <w:t>Godbolt</w:t>
+      </w:r>
+      <w:proofErr w:type="spellEnd"/>
+      <w:r>
+        <w:rPr>
+          <w:rFonts w:eastAsia="SimSun"/>
+        </w:rPr>
+        <w:t xml:space="preserve">: </w:t>
+      </w:r>
+      <w:proofErr w:type="spellStart"/>
+      <w:r>
+        <w:rPr>
+          <w:rFonts w:eastAsia="SimSun"/>
+        </w:rPr>
+        <w:t>Compiler</w:t>
+      </w:r>
+      <w:proofErr w:type="spellEnd"/>
+      <w:r>
+        <w:rPr>
+          <w:rFonts w:eastAsia="SimSun"/>
+        </w:rPr>
+        <w:t xml:space="preserve"> Explorer, </w:t>
+      </w:r>
+      <w:hyperlink r:id="rId20" w:history="1">
+        <w:r>
+          <w:rPr>
+            <w:rStyle w:val="Hiperhivatkozs"/>
+            <w:rFonts w:eastAsia="SimSun"/>
+          </w:rPr>
+          <w:t>https://godbolt.org/</w:t>
+        </w:r>
+      </w:hyperlink>
+      <w:r>
+        <w:rPr>
+          <w:rFonts w:eastAsia="SimSun"/>
+        </w:rPr>
+        <w:t xml:space="preserve"> </w:t>
+      </w:r>
+    </w:p>
+    <w:p>
+      <w:pPr>
+        <w:jc w:val="left"/>
+        <w:rPr>
+          <w:rFonts w:eastAsia="SimSun"/>
+        </w:rPr>
+      </w:pPr>
     </w:p>
     <w:sectPr>
-      <w:headerReference w:type="first" r:id="rId13"/>
+      <w:headerReference w:type="first" r:id="rId21"/>
       <w:footnotePr>
         <w:numRestart w:val="eachSect"/>
       </w:footnotePr>
@@ -9249,6 +9626,7 @@
         <w:docPartUnique/>
       </w:docPartObj>
     </w:sdtPr>
+    <w:sdtEndPr/>
     <w:sdtContent>
       <w:p>
         <w:pPr>
@@ -12967,6 +13345,7 @@
   <w:style w:type="character" w:default="1" w:styleId="Bekezdsalapbettpusa">
     <w:name w:val="Default Paragraph Font"/>
     <w:uiPriority w:val="1"/>
+    <w:semiHidden/>
     <w:unhideWhenUsed/>
   </w:style>
   <w:style w:type="table" w:default="1" w:styleId="Normltblzat">

</xml_diff>